<commit_message>
smalls edits in chapters 2, 3, 5, 6. Full cleanup for chapters 0, 1
</commit_message>
<xml_diff>
--- a/labmanual/WW101-00b-Intro.docx
+++ b/labmanual/WW101-00b-Intro.docx
@@ -459,13 +459,10 @@
         <w:t>one</w:t>
       </w:r>
       <w:r>
-        <w:t xml:space="preserve"> cloud provider (Amazon AWS, IBM </w:t>
-      </w:r>
-      <w:proofErr w:type="spellStart"/>
-      <w:r>
-        <w:t>Bluemix</w:t>
-      </w:r>
-      <w:proofErr w:type="spellEnd"/>
+        <w:t xml:space="preserve"> cloud provider (Amazon AWS, IBM Bluemix</w:t>
+      </w:r>
+      <w:bookmarkStart w:id="0" w:name="_GoBack"/>
+      <w:bookmarkEnd w:id="0"/>
       <w:r>
         <w:t>, Microsoft Azure)</w:t>
       </w:r>
@@ -505,6 +502,9 @@
       <w:r>
         <w:t>A C-programming primer.</w:t>
       </w:r>
+      <w:r>
+        <w:t xml:space="preserve"> </w:t>
+      </w:r>
     </w:p>
     <w:p>
       <w:pPr>
@@ -533,7 +533,13 @@
         </w:numPr>
       </w:pPr>
       <w:r>
-        <w:t>A class on using WICED Chip-on-board (unless you are a very special case you should use a module)</w:t>
+        <w:t xml:space="preserve">A class on using WICED Chip-on-board (unless you are a very </w:t>
+      </w:r>
+      <w:r>
+        <w:t>special</w:t>
+      </w:r>
+      <w:r>
+        <w:t xml:space="preserve"> case you should use a module)</w:t>
       </w:r>
       <w:r>
         <w:t>.</w:t>
@@ -638,15 +644,13 @@
         <w:t xml:space="preserve">the </w:t>
       </w:r>
       <w:r>
-        <w:t>advanced uses of WICED (Streaming Audio, Bluetooth/</w:t>
-      </w:r>
-      <w:proofErr w:type="spellStart"/>
-      <w:r>
-        <w:t>Wifi</w:t>
-      </w:r>
-      <w:proofErr w:type="spellEnd"/>
-      <w:r>
-        <w:t xml:space="preserve"> </w:t>
+        <w:t>advanced uses of WICED</w:t>
+      </w:r>
+      <w:r>
+        <w:t xml:space="preserve"> (Streaming Audio, Bluetooth/WiF</w:t>
+      </w:r>
+      <w:r>
+        <w:t xml:space="preserve">i </w:t>
       </w:r>
       <w:r>
         <w:t>Combos, TCP/IP Bridging/Routing</w:t>
@@ -883,7 +887,7 @@
               <w:rPr>
                 <w:sz w:val="16"/>
               </w:rPr>
-              <w:t>8:00 – 8:30</w:t>
+              <w:t>8:00 – 9:00</w:t>
             </w:r>
           </w:p>
         </w:tc>
@@ -905,7 +909,7 @@
               <w:rPr>
                 <w:sz w:val="16"/>
               </w:rPr>
-              <w:t>0:30</w:t>
+              <w:t>1:00</w:t>
             </w:r>
           </w:p>
         </w:tc>
@@ -1008,7 +1012,7 @@
               <w:rPr>
                 <w:sz w:val="16"/>
               </w:rPr>
-              <w:t>8:30 – 9:00</w:t>
+              <w:t>9:00 – 9:30</w:t>
             </w:r>
           </w:p>
         </w:tc>
@@ -1123,7 +1127,7 @@
               <w:rPr>
                 <w:sz w:val="16"/>
               </w:rPr>
-              <w:t>9:00 – 9:30</w:t>
+              <w:t>9:30 – 10:00</w:t>
             </w:r>
           </w:p>
         </w:tc>
@@ -1226,7 +1230,7 @@
               <w:rPr>
                 <w:sz w:val="16"/>
               </w:rPr>
-              <w:t>9:30 – 10:00</w:t>
+              <w:t>10:00 – 10:30</w:t>
             </w:r>
           </w:p>
         </w:tc>
@@ -1341,7 +1345,7 @@
               <w:rPr>
                 <w:sz w:val="16"/>
               </w:rPr>
-              <w:t>10:00 – 11:30</w:t>
+              <w:t>10:30 – 12:00</w:t>
             </w:r>
           </w:p>
         </w:tc>
@@ -1444,7 +1448,7 @@
               <w:rPr>
                 <w:sz w:val="16"/>
               </w:rPr>
-              <w:t>11:30 – 12:00</w:t>
+              <w:t>10:00 – 12:30</w:t>
             </w:r>
           </w:p>
         </w:tc>
@@ -1559,7 +1563,7 @@
               <w:rPr>
                 <w:sz w:val="16"/>
               </w:rPr>
-              <w:t>12:00 – 1:00</w:t>
+              <w:t>12:30 – 2:00</w:t>
             </w:r>
           </w:p>
         </w:tc>
@@ -1578,7 +1582,7 @@
               <w:rPr>
                 <w:sz w:val="16"/>
               </w:rPr>
-              <w:t>1:00</w:t>
+              <w:t>1:30</w:t>
             </w:r>
           </w:p>
         </w:tc>
@@ -1662,7 +1666,7 @@
               <w:rPr>
                 <w:sz w:val="16"/>
               </w:rPr>
-              <w:t>1:00 – 1:00</w:t>
+              <w:t>2:00 – 2:00</w:t>
             </w:r>
           </w:p>
         </w:tc>
@@ -1700,15 +1704,7 @@
               <w:rPr>
                 <w:sz w:val="16"/>
               </w:rPr>
-              <w:t>04-</w:t>
-            </w:r>
-            <w:bookmarkStart w:id="0" w:name="_GoBack"/>
-            <w:bookmarkEnd w:id="0"/>
-            <w:r>
-              <w:rPr>
-                <w:sz w:val="16"/>
-              </w:rPr>
-              <w:t>Library</w:t>
+              <w:t>04-Library</w:t>
             </w:r>
           </w:p>
         </w:tc>
@@ -1785,7 +1781,7 @@
               <w:rPr>
                 <w:sz w:val="16"/>
               </w:rPr>
-              <w:t>1:00 – 1:00</w:t>
+              <w:t>2:00 – 2:00</w:t>
             </w:r>
           </w:p>
         </w:tc>
@@ -1888,7 +1884,7 @@
               <w:rPr>
                 <w:sz w:val="16"/>
               </w:rPr>
-              <w:t>1:00 – 1:30</w:t>
+              <w:t>2:00 – 2:30</w:t>
             </w:r>
           </w:p>
         </w:tc>
@@ -2012,7 +2008,7 @@
               <w:rPr>
                 <w:sz w:val="16"/>
               </w:rPr>
-              <w:t>1:30 – 2:30</w:t>
+              <w:t>2:30 – 3:30</w:t>
             </w:r>
           </w:p>
         </w:tc>
@@ -2115,7 +2111,7 @@
               <w:rPr>
                 <w:sz w:val="16"/>
               </w:rPr>
-              <w:t>2:30 – 3:00</w:t>
+              <w:t>3:30 – 4:00</w:t>
             </w:r>
           </w:p>
         </w:tc>
@@ -2236,7 +2232,7 @@
               <w:rPr>
                 <w:sz w:val="16"/>
               </w:rPr>
-              <w:t>3:00 – 4:30</w:t>
+              <w:t>4:00 – 5:30</w:t>
             </w:r>
           </w:p>
         </w:tc>
@@ -6521,7 +6517,7 @@
   <w:style w:type="paragraph" w:default="1" w:styleId="Normal">
     <w:name w:val="Normal"/>
     <w:qFormat/>
-    <w:rsid w:val="00AC1AD4"/>
+    <w:rsid w:val="00342AF1"/>
   </w:style>
   <w:style w:type="paragraph" w:styleId="Heading1">
     <w:name w:val="heading 1"/>
@@ -6641,7 +6637,7 @@
     <w:uiPriority w:val="1"/>
     <w:semiHidden/>
     <w:unhideWhenUsed/>
-    <w:rsid w:val="00AC1AD4"/>
+    <w:rsid w:val="00342AF1"/>
   </w:style>
   <w:style w:type="table" w:default="1" w:styleId="TableNormal">
     <w:name w:val="Normal Table"/>
@@ -6663,7 +6659,7 @@
     <w:uiPriority w:val="99"/>
     <w:semiHidden/>
     <w:unhideWhenUsed/>
-    <w:rsid w:val="00AC1AD4"/>
+    <w:rsid w:val="00342AF1"/>
   </w:style>
   <w:style w:type="paragraph" w:styleId="ListParagraph">
     <w:name w:val="List Paragraph"/>
@@ -7440,7 +7436,7 @@
 </file>
 
 <file path=customXml/itemProps1.xml><?xml version="1.0" encoding="utf-8"?>
-<ds:datastoreItem xmlns:ds="http://schemas.openxmlformats.org/officeDocument/2006/customXml" ds:itemID="{EAE30212-D13F-4BC2-81D6-EDFCA2E37AAA}">
+<ds:datastoreItem xmlns:ds="http://schemas.openxmlformats.org/officeDocument/2006/customXml" ds:itemID="{46FC16CA-44D0-4681-BC8D-CE469B1D5027}">
   <ds:schemaRefs>
     <ds:schemaRef ds:uri="http://schemas.openxmlformats.org/officeDocument/2006/bibliography"/>
   </ds:schemaRefs>

</xml_diff>

<commit_message>
fix DAC issue, fix humidity issue. Remaining issues are proximity and smartio
</commit_message>
<xml_diff>
--- a/labmanual/WW101-00b-Intro.docx
+++ b/labmanual/WW101-00b-Intro.docx
@@ -41,13 +41,8 @@
         <w:t xml:space="preserve"> 101</w:t>
       </w:r>
       <w:r>
-        <w:t xml:space="preserve"> </w:t>
-      </w:r>
-      <w:proofErr w:type="gramStart"/>
-      <w:r>
-        <w:t>Class</w:t>
-      </w:r>
-      <w:proofErr w:type="gramEnd"/>
+        <w:t xml:space="preserve"> Class</w:t>
+      </w:r>
       <w:r>
         <w:t xml:space="preserve">. You should be able to explain the learning objectives, agenda, scope of the class, and format of the lab manual. </w:t>
       </w:r>
@@ -316,8 +311,6 @@
       <w:r>
         <w:t>What this class is?</w:t>
       </w:r>
-      <w:bookmarkStart w:id="0" w:name="_GoBack"/>
-      <w:bookmarkEnd w:id="0"/>
     </w:p>
     <w:p>
       <w:pPr>
@@ -737,6 +730,16 @@
         <w:gridCol w:w="1363"/>
         <w:gridCol w:w="1109"/>
         <w:gridCol w:w="4349"/>
+        <w:tblGridChange w:id="0">
+          <w:tblGrid>
+            <w:gridCol w:w="553"/>
+            <w:gridCol w:w="1183"/>
+            <w:gridCol w:w="885"/>
+            <w:gridCol w:w="1363"/>
+            <w:gridCol w:w="1109"/>
+            <w:gridCol w:w="4349"/>
+          </w:tblGrid>
+        </w:tblGridChange>
       </w:tblGrid>
       <w:tr>
         <w:trPr>
@@ -1512,11 +1515,33 @@
                 <w:sz w:val="16"/>
               </w:rPr>
             </w:pPr>
-            <w:r>
-              <w:rPr>
-                <w:sz w:val="16"/>
-              </w:rPr>
-              <w:t>10:00 – 12:30</w:t>
+            <w:del w:id="1" w:author="Greg Landry" w:date="2017-02-27T11:10:00Z">
+              <w:r>
+                <w:rPr>
+                  <w:sz w:val="16"/>
+                </w:rPr>
+                <w:delText>10</w:delText>
+              </w:r>
+            </w:del>
+            <w:ins w:id="2" w:author="Greg Landry" w:date="2017-02-27T11:10:00Z">
+              <w:r>
+                <w:rPr>
+                  <w:sz w:val="16"/>
+                </w:rPr>
+                <w:t>1</w:t>
+              </w:r>
+              <w:r>
+                <w:rPr>
+                  <w:sz w:val="16"/>
+                </w:rPr>
+                <w:t>2</w:t>
+              </w:r>
+            </w:ins>
+            <w:r>
+              <w:rPr>
+                <w:sz w:val="16"/>
+              </w:rPr>
+              <w:t>:00 – 12:30</w:t>
             </w:r>
           </w:p>
         </w:tc>
@@ -1734,8 +1759,30 @@
               <w:rPr>
                 <w:sz w:val="16"/>
               </w:rPr>
-              <w:t>2:00 – 2:00</w:t>
-            </w:r>
+              <w:t>2:00 – 2:</w:t>
+            </w:r>
+            <w:del w:id="3" w:author="Greg Landry" w:date="2017-02-27T11:10:00Z">
+              <w:r>
+                <w:rPr>
+                  <w:sz w:val="16"/>
+                </w:rPr>
+                <w:delText>00</w:delText>
+              </w:r>
+            </w:del>
+            <w:ins w:id="4" w:author="Greg Landry" w:date="2017-02-27T11:10:00Z">
+              <w:r>
+                <w:rPr>
+                  <w:sz w:val="16"/>
+                </w:rPr>
+                <w:t>3</w:t>
+              </w:r>
+              <w:r>
+                <w:rPr>
+                  <w:sz w:val="16"/>
+                </w:rPr>
+                <w:t>0</w:t>
+              </w:r>
+            </w:ins>
           </w:p>
         </w:tc>
         <w:tc>
@@ -1753,8 +1800,30 @@
               <w:rPr>
                 <w:sz w:val="16"/>
               </w:rPr>
-              <w:t>0:00</w:t>
-            </w:r>
+              <w:t>0:</w:t>
+            </w:r>
+            <w:del w:id="5" w:author="Greg Landry" w:date="2017-02-27T11:10:00Z">
+              <w:r>
+                <w:rPr>
+                  <w:sz w:val="16"/>
+                </w:rPr>
+                <w:delText>00</w:delText>
+              </w:r>
+            </w:del>
+            <w:ins w:id="6" w:author="Greg Landry" w:date="2017-02-27T11:10:00Z">
+              <w:r>
+                <w:rPr>
+                  <w:sz w:val="16"/>
+                </w:rPr>
+                <w:t>3</w:t>
+              </w:r>
+              <w:r>
+                <w:rPr>
+                  <w:sz w:val="16"/>
+                </w:rPr>
+                <w:t>0</w:t>
+              </w:r>
+            </w:ins>
           </w:p>
         </w:tc>
         <w:tc>
@@ -1849,7 +1918,57 @@
               <w:rPr>
                 <w:sz w:val="16"/>
               </w:rPr>
-              <w:t>2:00 – 2:00</w:t>
+              <w:t>2:</w:t>
+            </w:r>
+            <w:del w:id="7" w:author="Greg Landry" w:date="2017-02-27T11:10:00Z">
+              <w:r>
+                <w:rPr>
+                  <w:sz w:val="16"/>
+                </w:rPr>
+                <w:delText xml:space="preserve">00 </w:delText>
+              </w:r>
+            </w:del>
+            <w:ins w:id="8" w:author="Greg Landry" w:date="2017-02-27T11:10:00Z">
+              <w:r>
+                <w:rPr>
+                  <w:sz w:val="16"/>
+                </w:rPr>
+                <w:t>3</w:t>
+              </w:r>
+              <w:r>
+                <w:rPr>
+                  <w:sz w:val="16"/>
+                </w:rPr>
+                <w:t xml:space="preserve">0 </w:t>
+              </w:r>
+            </w:ins>
+            <w:r>
+              <w:rPr>
+                <w:sz w:val="16"/>
+              </w:rPr>
+              <w:t xml:space="preserve">– </w:t>
+            </w:r>
+            <w:del w:id="9" w:author="Greg Landry" w:date="2017-02-27T11:10:00Z">
+              <w:r>
+                <w:rPr>
+                  <w:sz w:val="16"/>
+                </w:rPr>
+                <w:delText>2</w:delText>
+              </w:r>
+            </w:del>
+            <w:ins w:id="10" w:author="Greg Landry" w:date="2017-02-27T11:10:00Z">
+              <w:r>
+                <w:rPr>
+                  <w:sz w:val="16"/>
+                </w:rPr>
+                <w:t>3</w:t>
+              </w:r>
+            </w:ins>
+            <w:r>
+              <w:rPr>
+                <w:sz w:val="16"/>
+              </w:rPr>
+              <w:t>:00</w:t>
             </w:r>
           </w:p>
         </w:tc>
@@ -1868,8 +1987,30 @@
               <w:rPr>
                 <w:sz w:val="16"/>
               </w:rPr>
-              <w:t>0:00</w:t>
-            </w:r>
+              <w:t>0:</w:t>
+            </w:r>
+            <w:del w:id="11" w:author="Greg Landry" w:date="2017-02-27T11:10:00Z">
+              <w:r>
+                <w:rPr>
+                  <w:sz w:val="16"/>
+                </w:rPr>
+                <w:delText>00</w:delText>
+              </w:r>
+            </w:del>
+            <w:ins w:id="12" w:author="Greg Landry" w:date="2017-02-27T11:10:00Z">
+              <w:r>
+                <w:rPr>
+                  <w:sz w:val="16"/>
+                </w:rPr>
+                <w:t>3</w:t>
+              </w:r>
+              <w:r>
+                <w:rPr>
+                  <w:sz w:val="16"/>
+                </w:rPr>
+                <w:t>0</w:t>
+              </w:r>
+            </w:ins>
           </w:p>
         </w:tc>
         <w:tc>
@@ -1948,11 +2089,49 @@
                 <w:sz w:val="16"/>
               </w:rPr>
             </w:pPr>
-            <w:r>
-              <w:rPr>
-                <w:sz w:val="16"/>
-              </w:rPr>
-              <w:t>2:00 – 2:30</w:t>
+            <w:del w:id="13" w:author="Greg Landry" w:date="2017-02-27T11:10:00Z">
+              <w:r>
+                <w:rPr>
+                  <w:sz w:val="16"/>
+                </w:rPr>
+                <w:delText>2</w:delText>
+              </w:r>
+            </w:del>
+            <w:ins w:id="14" w:author="Greg Landry" w:date="2017-02-27T11:10:00Z">
+              <w:r>
+                <w:rPr>
+                  <w:sz w:val="16"/>
+                </w:rPr>
+                <w:t>3</w:t>
+              </w:r>
+            </w:ins>
+            <w:r>
+              <w:rPr>
+                <w:sz w:val="16"/>
+              </w:rPr>
+              <w:t xml:space="preserve">:00 – </w:t>
+            </w:r>
+            <w:del w:id="15" w:author="Greg Landry" w:date="2017-02-27T11:10:00Z">
+              <w:r>
+                <w:rPr>
+                  <w:sz w:val="16"/>
+                </w:rPr>
+                <w:delText>2</w:delText>
+              </w:r>
+            </w:del>
+            <w:ins w:id="16" w:author="Greg Landry" w:date="2017-02-27T11:10:00Z">
+              <w:r>
+                <w:rPr>
+                  <w:sz w:val="16"/>
+                </w:rPr>
+                <w:t>3</w:t>
+              </w:r>
+            </w:ins>
+            <w:r>
+              <w:rPr>
+                <w:sz w:val="16"/>
+              </w:rPr>
+              <w:t>:30</w:t>
             </w:r>
           </w:p>
         </w:tc>
@@ -2060,6 +2239,9 @@
         </w:tc>
       </w:tr>
       <w:tr>
+        <w:trPr>
+          <w:ins w:id="17" w:author="Greg Landry" w:date="2017-02-27T11:17:00Z"/>
+        </w:trPr>
         <w:tc>
           <w:tcPr>
             <w:tcW w:w="553" w:type="dxa"/>
@@ -2068,15 +2250,18 @@
             <w:pPr>
               <w:jc w:val="center"/>
               <w:rPr>
-                <w:sz w:val="16"/>
-              </w:rPr>
-            </w:pPr>
-            <w:r>
-              <w:rPr>
-                <w:sz w:val="16"/>
-              </w:rPr>
-              <w:t>1</w:t>
-            </w:r>
+                <w:ins w:id="18" w:author="Greg Landry" w:date="2017-02-27T11:17:00Z"/>
+                <w:sz w:val="16"/>
+              </w:rPr>
+            </w:pPr>
+            <w:ins w:id="19" w:author="Greg Landry" w:date="2017-02-27T11:17:00Z">
+              <w:r>
+                <w:rPr>
+                  <w:sz w:val="16"/>
+                </w:rPr>
+                <w:t>1</w:t>
+              </w:r>
+            </w:ins>
           </w:p>
         </w:tc>
         <w:tc>
@@ -2087,15 +2272,18 @@
             <w:pPr>
               <w:jc w:val="center"/>
               <w:rPr>
-                <w:sz w:val="16"/>
-              </w:rPr>
-            </w:pPr>
-            <w:r>
-              <w:rPr>
-                <w:sz w:val="16"/>
-              </w:rPr>
-              <w:t>2:30 – 3:30</w:t>
-            </w:r>
+                <w:ins w:id="20" w:author="Greg Landry" w:date="2017-02-27T11:17:00Z"/>
+                <w:sz w:val="16"/>
+              </w:rPr>
+            </w:pPr>
+            <w:ins w:id="21" w:author="Greg Landry" w:date="2017-02-27T11:17:00Z">
+              <w:r>
+                <w:rPr>
+                  <w:sz w:val="16"/>
+                </w:rPr>
+                <w:t>3:30 – 4:30</w:t>
+              </w:r>
+            </w:ins>
           </w:p>
         </w:tc>
         <w:tc>
@@ -2106,15 +2294,18 @@
             <w:pPr>
               <w:jc w:val="center"/>
               <w:rPr>
-                <w:sz w:val="16"/>
-              </w:rPr>
-            </w:pPr>
-            <w:r>
-              <w:rPr>
-                <w:sz w:val="16"/>
-              </w:rPr>
-              <w:t>1:00</w:t>
-            </w:r>
+                <w:ins w:id="22" w:author="Greg Landry" w:date="2017-02-27T11:17:00Z"/>
+                <w:sz w:val="16"/>
+              </w:rPr>
+            </w:pPr>
+            <w:ins w:id="23" w:author="Greg Landry" w:date="2017-02-27T11:17:00Z">
+              <w:r>
+                <w:rPr>
+                  <w:sz w:val="16"/>
+                </w:rPr>
+                <w:t>1:00</w:t>
+              </w:r>
+            </w:ins>
           </w:p>
         </w:tc>
         <w:tc>
@@ -2124,7 +2315,11 @@
           </w:tcPr>
           <w:p>
             <w:pPr>
-              <w:rPr>
+              <w:tabs>
+                <w:tab w:val="left" w:pos="945"/>
+              </w:tabs>
+              <w:rPr>
+                <w:ins w:id="24" w:author="Greg Landry" w:date="2017-02-27T11:17:00Z"/>
                 <w:sz w:val="16"/>
               </w:rPr>
             </w:pPr>
@@ -2137,15 +2332,18 @@
           <w:p>
             <w:pPr>
               <w:rPr>
-                <w:sz w:val="16"/>
-              </w:rPr>
-            </w:pPr>
-            <w:r>
-              <w:rPr>
-                <w:sz w:val="16"/>
-              </w:rPr>
-              <w:t>Lab</w:t>
-            </w:r>
+                <w:ins w:id="25" w:author="Greg Landry" w:date="2017-02-27T11:17:00Z"/>
+                <w:sz w:val="16"/>
+              </w:rPr>
+            </w:pPr>
+            <w:ins w:id="26" w:author="Greg Landry" w:date="2017-02-27T11:17:00Z">
+              <w:r>
+                <w:rPr>
+                  <w:sz w:val="16"/>
+                </w:rPr>
+                <w:t>Lab</w:t>
+              </w:r>
+            </w:ins>
           </w:p>
         </w:tc>
         <w:tc>
@@ -2156,124 +2354,10 @@
           <w:p>
             <w:pPr>
               <w:rPr>
-                <w:sz w:val="16"/>
-              </w:rPr>
-            </w:pPr>
-          </w:p>
-        </w:tc>
-      </w:tr>
-      <w:tr>
-        <w:tc>
-          <w:tcPr>
-            <w:tcW w:w="553" w:type="dxa"/>
-          </w:tcPr>
-          <w:p>
-            <w:pPr>
-              <w:jc w:val="center"/>
-              <w:rPr>
-                <w:sz w:val="16"/>
-              </w:rPr>
-            </w:pPr>
-            <w:r>
-              <w:rPr>
-                <w:sz w:val="16"/>
-              </w:rPr>
-              <w:t>1</w:t>
-            </w:r>
-          </w:p>
-        </w:tc>
-        <w:tc>
-          <w:tcPr>
-            <w:tcW w:w="1183" w:type="dxa"/>
-          </w:tcPr>
-          <w:p>
-            <w:pPr>
-              <w:jc w:val="center"/>
-              <w:rPr>
-                <w:sz w:val="16"/>
-              </w:rPr>
-            </w:pPr>
-            <w:r>
-              <w:rPr>
-                <w:sz w:val="16"/>
-              </w:rPr>
-              <w:t>3:30 – 4:00</w:t>
-            </w:r>
-          </w:p>
-        </w:tc>
-        <w:tc>
-          <w:tcPr>
-            <w:tcW w:w="885" w:type="dxa"/>
-          </w:tcPr>
-          <w:p>
-            <w:pPr>
-              <w:jc w:val="center"/>
-              <w:rPr>
-                <w:sz w:val="16"/>
-              </w:rPr>
-            </w:pPr>
-            <w:r>
-              <w:rPr>
-                <w:sz w:val="16"/>
-              </w:rPr>
-              <w:t>0:30</w:t>
-            </w:r>
-          </w:p>
-        </w:tc>
-        <w:tc>
-          <w:tcPr>
-            <w:tcW w:w="1363" w:type="dxa"/>
-            <w:vMerge w:val="restart"/>
-          </w:tcPr>
-          <w:p>
-            <w:pPr>
-              <w:rPr>
-                <w:sz w:val="16"/>
-              </w:rPr>
-            </w:pPr>
-            <w:r>
-              <w:rPr>
-                <w:sz w:val="16"/>
-              </w:rPr>
-              <w:t>06-Sockets-TLS</w:t>
-            </w:r>
-          </w:p>
-        </w:tc>
-        <w:tc>
-          <w:tcPr>
-            <w:tcW w:w="1109" w:type="dxa"/>
-          </w:tcPr>
-          <w:p>
-            <w:pPr>
-              <w:rPr>
-                <w:sz w:val="16"/>
-              </w:rPr>
-            </w:pPr>
-            <w:r>
-              <w:rPr>
-                <w:sz w:val="16"/>
-              </w:rPr>
-              <w:t>Lecture</w:t>
-            </w:r>
-          </w:p>
-        </w:tc>
-        <w:tc>
-          <w:tcPr>
-            <w:tcW w:w="4349" w:type="dxa"/>
-            <w:vMerge w:val="restart"/>
-          </w:tcPr>
-          <w:p>
-            <w:pPr>
-              <w:rPr>
-                <w:sz w:val="16"/>
-              </w:rPr>
-            </w:pPr>
-            <w:r>
-              <w:rPr>
-                <w:sz w:val="16"/>
-              </w:rPr>
-              <w:t>Establishing (secure) communication using TCP/IP Sockets</w:t>
-            </w:r>
+                <w:ins w:id="27" w:author="Greg Landry" w:date="2017-02-27T11:17:00Z"/>
+                <w:sz w:val="16"/>
+              </w:rPr>
+            </w:pPr>
           </w:p>
         </w:tc>
       </w:tr>
@@ -2314,11 +2398,71 @@
                 <w:sz w:val="16"/>
               </w:rPr>
             </w:pPr>
-            <w:r>
-              <w:rPr>
-                <w:sz w:val="16"/>
-              </w:rPr>
-              <w:t>4:00 – 5:30</w:t>
+            <w:del w:id="28" w:author="Greg Landry" w:date="2017-02-27T11:10:00Z">
+              <w:r>
+                <w:rPr>
+                  <w:sz w:val="16"/>
+                </w:rPr>
+                <w:delText>2</w:delText>
+              </w:r>
+            </w:del>
+            <w:ins w:id="29" w:author="Greg Landry" w:date="2017-02-27T11:17:00Z">
+              <w:r>
+                <w:rPr>
+                  <w:sz w:val="16"/>
+                </w:rPr>
+                <w:t>4</w:t>
+              </w:r>
+            </w:ins>
+            <w:r>
+              <w:rPr>
+                <w:sz w:val="16"/>
+              </w:rPr>
+              <w:t xml:space="preserve">:30 – </w:t>
+            </w:r>
+            <w:del w:id="30" w:author="Greg Landry" w:date="2017-02-27T11:10:00Z">
+              <w:r>
+                <w:rPr>
+                  <w:sz w:val="16"/>
+                </w:rPr>
+                <w:delText>3</w:delText>
+              </w:r>
+            </w:del>
+            <w:ins w:id="31" w:author="Greg Landry" w:date="2017-02-27T11:17:00Z">
+              <w:r>
+                <w:rPr>
+                  <w:sz w:val="16"/>
+                </w:rPr>
+                <w:t>5</w:t>
+              </w:r>
+            </w:ins>
+            <w:r>
+              <w:rPr>
+                <w:sz w:val="16"/>
+              </w:rPr>
+              <w:t>:</w:t>
+            </w:r>
+            <w:ins w:id="32" w:author="Greg Landry" w:date="2017-02-27T11:17:00Z">
+              <w:r>
+                <w:rPr>
+                  <w:sz w:val="16"/>
+                </w:rPr>
+                <w:t>0</w:t>
+              </w:r>
+            </w:ins>
+            <w:del w:id="33" w:author="Greg Landry" w:date="2017-02-27T11:17:00Z">
+              <w:r>
+                <w:rPr>
+                  <w:sz w:val="16"/>
+                </w:rPr>
+                <w:delText>3</w:delText>
+              </w:r>
+            </w:del>
+            <w:r>
+              <w:rPr>
+                <w:sz w:val="16"/>
+              </w:rPr>
+              <w:t>0</w:t>
             </w:r>
           </w:p>
         </w:tc>
@@ -2336,18 +2480,57 @@
                 <w:sz w:val="16"/>
               </w:rPr>
             </w:pPr>
-            <w:r>
-              <w:rPr>
-                <w:sz w:val="16"/>
-              </w:rPr>
-              <w:t>1:30</w:t>
+            <w:ins w:id="34" w:author="Greg Landry" w:date="2017-02-27T11:21:00Z">
+              <w:r>
+                <w:rPr>
+                  <w:sz w:val="16"/>
+                </w:rPr>
+                <w:t>0</w:t>
+              </w:r>
+            </w:ins>
+            <w:bookmarkStart w:id="35" w:name="_GoBack"/>
+            <w:bookmarkEnd w:id="35"/>
+            <w:del w:id="36" w:author="Greg Landry" w:date="2017-02-27T11:21:00Z">
+              <w:r>
+                <w:rPr>
+                  <w:sz w:val="16"/>
+                </w:rPr>
+                <w:delText>1</w:delText>
+              </w:r>
+            </w:del>
+            <w:r>
+              <w:rPr>
+                <w:sz w:val="16"/>
+              </w:rPr>
+              <w:t>:</w:t>
+            </w:r>
+            <w:ins w:id="37" w:author="Greg Landry" w:date="2017-02-27T11:21:00Z">
+              <w:r>
+                <w:rPr>
+                  <w:sz w:val="16"/>
+                </w:rPr>
+                <w:t>3</w:t>
+              </w:r>
+            </w:ins>
+            <w:del w:id="38" w:author="Greg Landry" w:date="2017-02-27T11:21:00Z">
+              <w:r>
+                <w:rPr>
+                  <w:sz w:val="16"/>
+                </w:rPr>
+                <w:delText>0</w:delText>
+              </w:r>
+            </w:del>
+            <w:r>
+              <w:rPr>
+                <w:sz w:val="16"/>
+              </w:rPr>
+              <w:t>0</w:t>
             </w:r>
           </w:p>
         </w:tc>
         <w:tc>
           <w:tcPr>
             <w:tcW w:w="1363" w:type="dxa"/>
-            <w:vMerge/>
             <w:tcBorders>
               <w:bottom w:val="single" w:sz="18" w:space="0" w:color="auto"/>
             </w:tcBorders>
@@ -2358,6 +2541,14 @@
                 <w:sz w:val="16"/>
               </w:rPr>
             </w:pPr>
+            <w:ins w:id="39" w:author="Greg Landry" w:date="2017-02-27T11:18:00Z">
+              <w:r>
+                <w:rPr>
+                  <w:sz w:val="16"/>
+                </w:rPr>
+                <w:t>Wrap-Up</w:t>
+              </w:r>
+            </w:ins>
           </w:p>
         </w:tc>
         <w:tc>
@@ -2373,18 +2564,27 @@
                 <w:sz w:val="16"/>
               </w:rPr>
             </w:pPr>
-            <w:r>
-              <w:rPr>
-                <w:sz w:val="16"/>
-              </w:rPr>
-              <w:t>Lab</w:t>
-            </w:r>
+            <w:del w:id="40" w:author="Greg Landry" w:date="2017-02-27T11:18:00Z">
+              <w:r>
+                <w:rPr>
+                  <w:sz w:val="16"/>
+                </w:rPr>
+                <w:delText>Lab</w:delText>
+              </w:r>
+            </w:del>
+            <w:ins w:id="41" w:author="Greg Landry" w:date="2017-02-27T11:18:00Z">
+              <w:r>
+                <w:rPr>
+                  <w:sz w:val="16"/>
+                </w:rPr>
+                <w:t>Lecture</w:t>
+              </w:r>
+            </w:ins>
           </w:p>
         </w:tc>
         <w:tc>
           <w:tcPr>
             <w:tcW w:w="4349" w:type="dxa"/>
-            <w:vMerge/>
             <w:tcBorders>
               <w:bottom w:val="single" w:sz="18" w:space="0" w:color="auto"/>
             </w:tcBorders>
@@ -2395,16 +2595,42 @@
                 <w:sz w:val="16"/>
               </w:rPr>
             </w:pPr>
+            <w:ins w:id="42" w:author="Greg Landry" w:date="2017-02-27T11:20:00Z">
+              <w:r>
+                <w:rPr>
+                  <w:sz w:val="16"/>
+                </w:rPr>
+                <w:t>Summary of Day 1</w:t>
+              </w:r>
+            </w:ins>
           </w:p>
         </w:tc>
       </w:tr>
       <w:tr>
+        <w:tblPrEx>
+          <w:tblW w:w="5049" w:type="pct"/>
+          <w:tblLayout w:type="fixed"/>
+          <w:tblPrExChange w:id="43" w:author="Greg Landry" w:date="2017-02-27T11:13:00Z">
+            <w:tblPrEx>
+              <w:tblW w:w="5049" w:type="pct"/>
+              <w:tblLayout w:type="fixed"/>
+            </w:tblPrEx>
+          </w:tblPrExChange>
+        </w:tblPrEx>
         <w:tc>
           <w:tcPr>
             <w:tcW w:w="553" w:type="dxa"/>
             <w:tcBorders>
               <w:top w:val="single" w:sz="18" w:space="0" w:color="auto"/>
+              <w:left w:val="single" w:sz="2" w:space="0" w:color="auto"/>
+              <w:bottom w:val="single" w:sz="2" w:space="0" w:color="auto"/>
+              <w:right w:val="single" w:sz="2" w:space="0" w:color="auto"/>
             </w:tcBorders>
+            <w:tcPrChange w:id="44" w:author="Greg Landry" w:date="2017-02-27T11:13:00Z">
+              <w:tcPr>
+                <w:tcW w:w="553" w:type="dxa"/>
+              </w:tcPr>
+            </w:tcPrChange>
           </w:tcPr>
           <w:p>
             <w:pPr>
@@ -2413,12 +2639,22 @@
                 <w:sz w:val="16"/>
               </w:rPr>
             </w:pPr>
-            <w:r>
-              <w:rPr>
-                <w:sz w:val="16"/>
-              </w:rPr>
-              <w:t>2</w:t>
-            </w:r>
+            <w:del w:id="45" w:author="Greg Landry" w:date="2017-02-27T11:11:00Z">
+              <w:r>
+                <w:rPr>
+                  <w:sz w:val="16"/>
+                </w:rPr>
+                <w:delText>1</w:delText>
+              </w:r>
+            </w:del>
+            <w:ins w:id="46" w:author="Greg Landry" w:date="2017-02-27T11:11:00Z">
+              <w:r>
+                <w:rPr>
+                  <w:sz w:val="16"/>
+                </w:rPr>
+                <w:t>2</w:t>
+              </w:r>
+            </w:ins>
           </w:p>
         </w:tc>
         <w:tc>
@@ -2426,7 +2662,15 @@
             <w:tcW w:w="1183" w:type="dxa"/>
             <w:tcBorders>
               <w:top w:val="single" w:sz="18" w:space="0" w:color="auto"/>
+              <w:left w:val="single" w:sz="2" w:space="0" w:color="auto"/>
+              <w:bottom w:val="single" w:sz="2" w:space="0" w:color="auto"/>
+              <w:right w:val="single" w:sz="2" w:space="0" w:color="auto"/>
             </w:tcBorders>
+            <w:tcPrChange w:id="47" w:author="Greg Landry" w:date="2017-02-27T11:13:00Z">
+              <w:tcPr>
+                <w:tcW w:w="1183" w:type="dxa"/>
+              </w:tcPr>
+            </w:tcPrChange>
           </w:tcPr>
           <w:p>
             <w:pPr>
@@ -2435,11 +2679,71 @@
                 <w:sz w:val="16"/>
               </w:rPr>
             </w:pPr>
-            <w:r>
-              <w:rPr>
-                <w:sz w:val="16"/>
-              </w:rPr>
-              <w:t>8:00 – 8:30</w:t>
+            <w:del w:id="48" w:author="Greg Landry" w:date="2017-02-27T11:13:00Z">
+              <w:r>
+                <w:rPr>
+                  <w:sz w:val="16"/>
+                </w:rPr>
+                <w:delText>3:30</w:delText>
+              </w:r>
+            </w:del>
+            <w:ins w:id="49" w:author="Greg Landry" w:date="2017-02-27T11:13:00Z">
+              <w:r>
+                <w:rPr>
+                  <w:sz w:val="16"/>
+                </w:rPr>
+                <w:t>8:00</w:t>
+              </w:r>
+            </w:ins>
+            <w:r>
+              <w:rPr>
+                <w:sz w:val="16"/>
+              </w:rPr>
+              <w:t xml:space="preserve"> – </w:t>
+            </w:r>
+            <w:ins w:id="50" w:author="Greg Landry" w:date="2017-02-27T11:13:00Z">
+              <w:r>
+                <w:rPr>
+                  <w:sz w:val="16"/>
+                </w:rPr>
+                <w:t>8</w:t>
+              </w:r>
+            </w:ins>
+            <w:del w:id="51" w:author="Greg Landry" w:date="2017-02-27T11:13:00Z">
+              <w:r>
+                <w:rPr>
+                  <w:sz w:val="16"/>
+                </w:rPr>
+                <w:delText>4</w:delText>
+              </w:r>
+            </w:del>
+            <w:r>
+              <w:rPr>
+                <w:sz w:val="16"/>
+              </w:rPr>
+              <w:t>:</w:t>
+            </w:r>
+            <w:ins w:id="52" w:author="Greg Landry" w:date="2017-02-27T11:13:00Z">
+              <w:r>
+                <w:rPr>
+                  <w:sz w:val="16"/>
+                </w:rPr>
+                <w:t>3</w:t>
+              </w:r>
+            </w:ins>
+            <w:del w:id="53" w:author="Greg Landry" w:date="2017-02-27T11:13:00Z">
+              <w:r>
+                <w:rPr>
+                  <w:sz w:val="16"/>
+                </w:rPr>
+                <w:delText>0</w:delText>
+              </w:r>
+            </w:del>
+            <w:r>
+              <w:rPr>
+                <w:sz w:val="16"/>
+              </w:rPr>
+              <w:t>0</w:t>
             </w:r>
           </w:p>
         </w:tc>
@@ -2448,7 +2752,15 @@
             <w:tcW w:w="885" w:type="dxa"/>
             <w:tcBorders>
               <w:top w:val="single" w:sz="18" w:space="0" w:color="auto"/>
+              <w:left w:val="single" w:sz="2" w:space="0" w:color="auto"/>
+              <w:bottom w:val="single" w:sz="2" w:space="0" w:color="auto"/>
+              <w:right w:val="single" w:sz="2" w:space="0" w:color="auto"/>
             </w:tcBorders>
+            <w:tcPrChange w:id="54" w:author="Greg Landry" w:date="2017-02-27T11:13:00Z">
+              <w:tcPr>
+                <w:tcW w:w="885" w:type="dxa"/>
+              </w:tcPr>
+            </w:tcPrChange>
           </w:tcPr>
           <w:p>
             <w:pPr>
@@ -2471,71 +2783,28 @@
             <w:vMerge w:val="restart"/>
             <w:tcBorders>
               <w:top w:val="single" w:sz="18" w:space="0" w:color="auto"/>
+              <w:left w:val="single" w:sz="2" w:space="0" w:color="auto"/>
+              <w:bottom w:val="single" w:sz="2" w:space="0" w:color="auto"/>
+              <w:right w:val="single" w:sz="2" w:space="0" w:color="auto"/>
             </w:tcBorders>
-          </w:tcPr>
-          <w:p>
-            <w:pPr>
-              <w:rPr>
-                <w:sz w:val="16"/>
-              </w:rPr>
-            </w:pPr>
-            <w:r>
-              <w:rPr>
-                <w:sz w:val="16"/>
-              </w:rPr>
-              <w:t>07a-Cloud</w:t>
-            </w:r>
-          </w:p>
-          <w:p>
-            <w:pPr>
-              <w:rPr>
-                <w:sz w:val="16"/>
-              </w:rPr>
-            </w:pPr>
-            <w:r>
-              <w:rPr>
-                <w:sz w:val="16"/>
-              </w:rPr>
-              <w:t>07b-MQTT-AWS</w:t>
-            </w:r>
-          </w:p>
-          <w:p>
-            <w:pPr>
-              <w:rPr>
-                <w:sz w:val="16"/>
-              </w:rPr>
-            </w:pPr>
-            <w:r>
-              <w:rPr>
-                <w:sz w:val="16"/>
-              </w:rPr>
-              <w:t>07c-HTTP</w:t>
-            </w:r>
-          </w:p>
-          <w:p>
-            <w:pPr>
-              <w:rPr>
-                <w:sz w:val="16"/>
-              </w:rPr>
-            </w:pPr>
-            <w:r>
-              <w:rPr>
-                <w:sz w:val="16"/>
-              </w:rPr>
-              <w:t>07d-AMQP</w:t>
-            </w:r>
-          </w:p>
-          <w:p>
-            <w:pPr>
-              <w:rPr>
-                <w:sz w:val="16"/>
-              </w:rPr>
-            </w:pPr>
-            <w:r>
-              <w:rPr>
-                <w:sz w:val="16"/>
-              </w:rPr>
-              <w:t>07e-COAP</w:t>
+            <w:tcPrChange w:id="55" w:author="Greg Landry" w:date="2017-02-27T11:13:00Z">
+              <w:tcPr>
+                <w:tcW w:w="1363" w:type="dxa"/>
+                <w:vMerge w:val="restart"/>
+              </w:tcPr>
+            </w:tcPrChange>
+          </w:tcPr>
+          <w:p>
+            <w:pPr>
+              <w:rPr>
+                <w:sz w:val="16"/>
+              </w:rPr>
+            </w:pPr>
+            <w:r>
+              <w:rPr>
+                <w:sz w:val="16"/>
+              </w:rPr>
+              <w:t>06-Sockets-TLS</w:t>
             </w:r>
           </w:p>
         </w:tc>
@@ -2544,7 +2813,15 @@
             <w:tcW w:w="1109" w:type="dxa"/>
             <w:tcBorders>
               <w:top w:val="single" w:sz="18" w:space="0" w:color="auto"/>
+              <w:left w:val="single" w:sz="2" w:space="0" w:color="auto"/>
+              <w:bottom w:val="single" w:sz="2" w:space="0" w:color="auto"/>
+              <w:right w:val="single" w:sz="2" w:space="0" w:color="auto"/>
             </w:tcBorders>
+            <w:tcPrChange w:id="56" w:author="Greg Landry" w:date="2017-02-27T11:13:00Z">
+              <w:tcPr>
+                <w:tcW w:w="1109" w:type="dxa"/>
+              </w:tcPr>
+            </w:tcPrChange>
           </w:tcPr>
           <w:p>
             <w:pPr>
@@ -2566,79 +2843,58 @@
             <w:vMerge w:val="restart"/>
             <w:tcBorders>
               <w:top w:val="single" w:sz="18" w:space="0" w:color="auto"/>
+              <w:left w:val="single" w:sz="2" w:space="0" w:color="auto"/>
+              <w:bottom w:val="single" w:sz="2" w:space="0" w:color="auto"/>
+              <w:right w:val="single" w:sz="2" w:space="0" w:color="auto"/>
             </w:tcBorders>
-          </w:tcPr>
-          <w:p>
-            <w:pPr>
-              <w:rPr>
-                <w:sz w:val="16"/>
-              </w:rPr>
-            </w:pPr>
-            <w:r>
-              <w:rPr>
-                <w:sz w:val="16"/>
-              </w:rPr>
-              <w:t>An introduction to cloud Application Layer protocols</w:t>
-            </w:r>
-          </w:p>
-          <w:p>
-            <w:pPr>
-              <w:rPr>
-                <w:sz w:val="16"/>
-              </w:rPr>
-            </w:pPr>
-            <w:r>
-              <w:rPr>
-                <w:sz w:val="16"/>
-              </w:rPr>
-              <w:t xml:space="preserve">Building a WICED IoT device using MQTT on the Amazon AWS </w:t>
-            </w:r>
-          </w:p>
-          <w:p>
-            <w:pPr>
-              <w:rPr>
-                <w:sz w:val="16"/>
-              </w:rPr>
-            </w:pPr>
-            <w:r>
-              <w:rPr>
-                <w:sz w:val="16"/>
-              </w:rPr>
-              <w:t>Building a WICED IoT device using HTTP</w:t>
-            </w:r>
-          </w:p>
-          <w:p>
-            <w:pPr>
-              <w:rPr>
-                <w:sz w:val="16"/>
-              </w:rPr>
-            </w:pPr>
-            <w:r>
-              <w:rPr>
-                <w:sz w:val="16"/>
-              </w:rPr>
-              <w:t>Building a WICED IoT device using AMQP</w:t>
-            </w:r>
-          </w:p>
-          <w:p>
-            <w:pPr>
-              <w:rPr>
-                <w:sz w:val="16"/>
-              </w:rPr>
-            </w:pPr>
-            <w:r>
-              <w:rPr>
-                <w:sz w:val="16"/>
-              </w:rPr>
-              <w:t>Building a WICED IoT device using COAP</w:t>
+            <w:tcPrChange w:id="57" w:author="Greg Landry" w:date="2017-02-27T11:13:00Z">
+              <w:tcPr>
+                <w:tcW w:w="4349" w:type="dxa"/>
+                <w:vMerge w:val="restart"/>
+              </w:tcPr>
+            </w:tcPrChange>
+          </w:tcPr>
+          <w:p>
+            <w:pPr>
+              <w:rPr>
+                <w:sz w:val="16"/>
+              </w:rPr>
+            </w:pPr>
+            <w:r>
+              <w:rPr>
+                <w:sz w:val="16"/>
+              </w:rPr>
+              <w:t>Establishing (secure) communication using TCP/IP Sockets</w:t>
             </w:r>
           </w:p>
         </w:tc>
       </w:tr>
       <w:tr>
+        <w:tblPrEx>
+          <w:tblW w:w="5049" w:type="pct"/>
+          <w:tblLayout w:type="fixed"/>
+          <w:tblPrExChange w:id="58" w:author="Greg Landry" w:date="2017-02-27T11:13:00Z">
+            <w:tblPrEx>
+              <w:tblW w:w="5049" w:type="pct"/>
+              <w:tblLayout w:type="fixed"/>
+            </w:tblPrEx>
+          </w:tblPrExChange>
+        </w:tblPrEx>
         <w:tc>
           <w:tcPr>
             <w:tcW w:w="553" w:type="dxa"/>
+            <w:tcBorders>
+              <w:top w:val="single" w:sz="2" w:space="0" w:color="auto"/>
+              <w:bottom w:val="single" w:sz="4" w:space="0" w:color="auto"/>
+            </w:tcBorders>
+            <w:tcPrChange w:id="59" w:author="Greg Landry" w:date="2017-02-27T11:13:00Z">
+              <w:tcPr>
+                <w:tcW w:w="553" w:type="dxa"/>
+                <w:tcBorders>
+                  <w:bottom w:val="single" w:sz="4" w:space="0" w:color="auto"/>
+                </w:tcBorders>
+              </w:tcPr>
+            </w:tcPrChange>
           </w:tcPr>
           <w:p>
             <w:pPr>
@@ -2647,17 +2903,39 @@
                 <w:sz w:val="16"/>
               </w:rPr>
             </w:pPr>
-            <w:r>
-              <w:rPr>
-                <w:sz w:val="16"/>
-              </w:rPr>
-              <w:t>2</w:t>
-            </w:r>
+            <w:del w:id="60" w:author="Greg Landry" w:date="2017-02-27T11:11:00Z">
+              <w:r>
+                <w:rPr>
+                  <w:sz w:val="16"/>
+                </w:rPr>
+                <w:delText>1</w:delText>
+              </w:r>
+            </w:del>
+            <w:ins w:id="61" w:author="Greg Landry" w:date="2017-02-27T11:11:00Z">
+              <w:r>
+                <w:rPr>
+                  <w:sz w:val="16"/>
+                </w:rPr>
+                <w:t>2</w:t>
+              </w:r>
+            </w:ins>
           </w:p>
         </w:tc>
         <w:tc>
           <w:tcPr>
             <w:tcW w:w="1183" w:type="dxa"/>
+            <w:tcBorders>
+              <w:top w:val="single" w:sz="2" w:space="0" w:color="auto"/>
+              <w:bottom w:val="single" w:sz="4" w:space="0" w:color="auto"/>
+            </w:tcBorders>
+            <w:tcPrChange w:id="62" w:author="Greg Landry" w:date="2017-02-27T11:13:00Z">
+              <w:tcPr>
+                <w:tcW w:w="1183" w:type="dxa"/>
+                <w:tcBorders>
+                  <w:bottom w:val="single" w:sz="4" w:space="0" w:color="auto"/>
+                </w:tcBorders>
+              </w:tcPr>
+            </w:tcPrChange>
           </w:tcPr>
           <w:p>
             <w:pPr>
@@ -2666,17 +2944,105 @@
                 <w:sz w:val="16"/>
               </w:rPr>
             </w:pPr>
-            <w:r>
-              <w:rPr>
-                <w:sz w:val="16"/>
-              </w:rPr>
-              <w:t>8:30 – 11:30</w:t>
-            </w:r>
+            <w:ins w:id="63" w:author="Greg Landry" w:date="2017-02-27T11:13:00Z">
+              <w:r>
+                <w:rPr>
+                  <w:sz w:val="16"/>
+                </w:rPr>
+                <w:t>8</w:t>
+              </w:r>
+            </w:ins>
+            <w:del w:id="64" w:author="Greg Landry" w:date="2017-02-27T11:13:00Z">
+              <w:r>
+                <w:rPr>
+                  <w:sz w:val="16"/>
+                </w:rPr>
+                <w:delText>4</w:delText>
+              </w:r>
+            </w:del>
+            <w:r>
+              <w:rPr>
+                <w:sz w:val="16"/>
+              </w:rPr>
+              <w:t>:</w:t>
+            </w:r>
+            <w:ins w:id="65" w:author="Greg Landry" w:date="2017-02-27T11:13:00Z">
+              <w:r>
+                <w:rPr>
+                  <w:sz w:val="16"/>
+                </w:rPr>
+                <w:t>3</w:t>
+              </w:r>
+            </w:ins>
+            <w:del w:id="66" w:author="Greg Landry" w:date="2017-02-27T11:13:00Z">
+              <w:r>
+                <w:rPr>
+                  <w:sz w:val="16"/>
+                </w:rPr>
+                <w:delText>0</w:delText>
+              </w:r>
+            </w:del>
+            <w:r>
+              <w:rPr>
+                <w:sz w:val="16"/>
+              </w:rPr>
+              <w:t xml:space="preserve">0 – </w:t>
+            </w:r>
+            <w:ins w:id="67" w:author="Greg Landry" w:date="2017-02-27T11:13:00Z">
+              <w:r>
+                <w:rPr>
+                  <w:sz w:val="16"/>
+                </w:rPr>
+                <w:t>10</w:t>
+              </w:r>
+            </w:ins>
+            <w:del w:id="68" w:author="Greg Landry" w:date="2017-02-27T11:13:00Z">
+              <w:r>
+                <w:rPr>
+                  <w:sz w:val="16"/>
+                </w:rPr>
+                <w:delText>5</w:delText>
+              </w:r>
+            </w:del>
+            <w:r>
+              <w:rPr>
+                <w:sz w:val="16"/>
+              </w:rPr>
+              <w:t>:</w:t>
+            </w:r>
+            <w:ins w:id="69" w:author="Greg Landry" w:date="2017-02-27T11:13:00Z">
+              <w:r>
+                <w:rPr>
+                  <w:sz w:val="16"/>
+                </w:rPr>
+                <w:t>00</w:t>
+              </w:r>
+            </w:ins>
+            <w:del w:id="70" w:author="Greg Landry" w:date="2017-02-27T11:13:00Z">
+              <w:r>
+                <w:rPr>
+                  <w:sz w:val="16"/>
+                </w:rPr>
+                <w:delText>30</w:delText>
+              </w:r>
+            </w:del>
           </w:p>
         </w:tc>
         <w:tc>
           <w:tcPr>
             <w:tcW w:w="885" w:type="dxa"/>
+            <w:tcBorders>
+              <w:top w:val="single" w:sz="2" w:space="0" w:color="auto"/>
+              <w:bottom w:val="single" w:sz="4" w:space="0" w:color="auto"/>
+            </w:tcBorders>
+            <w:tcPrChange w:id="71" w:author="Greg Landry" w:date="2017-02-27T11:13:00Z">
+              <w:tcPr>
+                <w:tcW w:w="885" w:type="dxa"/>
+                <w:tcBorders>
+                  <w:bottom w:val="single" w:sz="4" w:space="0" w:color="auto"/>
+                </w:tcBorders>
+              </w:tcPr>
+            </w:tcPrChange>
           </w:tcPr>
           <w:p>
             <w:pPr>
@@ -2689,7 +3055,7 @@
               <w:rPr>
                 <w:sz w:val="16"/>
               </w:rPr>
-              <w:t>3:00</w:t>
+              <w:t>1:30</w:t>
             </w:r>
           </w:p>
         </w:tc>
@@ -2697,6 +3063,19 @@
           <w:tcPr>
             <w:tcW w:w="1363" w:type="dxa"/>
             <w:vMerge/>
+            <w:tcBorders>
+              <w:top w:val="single" w:sz="2" w:space="0" w:color="auto"/>
+              <w:bottom w:val="single" w:sz="4" w:space="0" w:color="auto"/>
+            </w:tcBorders>
+            <w:tcPrChange w:id="72" w:author="Greg Landry" w:date="2017-02-27T11:13:00Z">
+              <w:tcPr>
+                <w:tcW w:w="1363" w:type="dxa"/>
+                <w:vMerge/>
+                <w:tcBorders>
+                  <w:bottom w:val="single" w:sz="4" w:space="0" w:color="auto"/>
+                </w:tcBorders>
+              </w:tcPr>
+            </w:tcPrChange>
           </w:tcPr>
           <w:p>
             <w:pPr>
@@ -2709,6 +3088,18 @@
         <w:tc>
           <w:tcPr>
             <w:tcW w:w="1109" w:type="dxa"/>
+            <w:tcBorders>
+              <w:top w:val="single" w:sz="2" w:space="0" w:color="auto"/>
+              <w:bottom w:val="single" w:sz="4" w:space="0" w:color="auto"/>
+            </w:tcBorders>
+            <w:tcPrChange w:id="73" w:author="Greg Landry" w:date="2017-02-27T11:13:00Z">
+              <w:tcPr>
+                <w:tcW w:w="1109" w:type="dxa"/>
+                <w:tcBorders>
+                  <w:bottom w:val="single" w:sz="4" w:space="0" w:color="auto"/>
+                </w:tcBorders>
+              </w:tcPr>
+            </w:tcPrChange>
           </w:tcPr>
           <w:p>
             <w:pPr>
@@ -2728,6 +3119,19 @@
           <w:tcPr>
             <w:tcW w:w="4349" w:type="dxa"/>
             <w:vMerge/>
+            <w:tcBorders>
+              <w:top w:val="single" w:sz="2" w:space="0" w:color="auto"/>
+              <w:bottom w:val="single" w:sz="4" w:space="0" w:color="auto"/>
+            </w:tcBorders>
+            <w:tcPrChange w:id="74" w:author="Greg Landry" w:date="2017-02-27T11:13:00Z">
+              <w:tcPr>
+                <w:tcW w:w="4349" w:type="dxa"/>
+                <w:vMerge/>
+                <w:tcBorders>
+                  <w:bottom w:val="single" w:sz="4" w:space="0" w:color="auto"/>
+                </w:tcBorders>
+              </w:tcPr>
+            </w:tcPrChange>
           </w:tcPr>
           <w:p>
             <w:pPr>
@@ -2742,6 +3146,9 @@
         <w:tc>
           <w:tcPr>
             <w:tcW w:w="553" w:type="dxa"/>
+            <w:tcBorders>
+              <w:top w:val="single" w:sz="4" w:space="0" w:color="auto"/>
+            </w:tcBorders>
           </w:tcPr>
           <w:p>
             <w:pPr>
@@ -2761,6 +3168,9 @@
         <w:tc>
           <w:tcPr>
             <w:tcW w:w="1183" w:type="dxa"/>
+            <w:tcBorders>
+              <w:top w:val="single" w:sz="4" w:space="0" w:color="auto"/>
+            </w:tcBorders>
           </w:tcPr>
           <w:p>
             <w:pPr>
@@ -2769,17 +3179,58 @@
                 <w:sz w:val="16"/>
               </w:rPr>
             </w:pPr>
-            <w:r>
-              <w:rPr>
-                <w:sz w:val="16"/>
-              </w:rPr>
-              <w:t>11:30 – 12:00</w:t>
+            <w:ins w:id="75" w:author="Greg Landry" w:date="2017-02-27T11:14:00Z">
+              <w:r>
+                <w:rPr>
+                  <w:sz w:val="16"/>
+                </w:rPr>
+                <w:t>10</w:t>
+              </w:r>
+            </w:ins>
+            <w:del w:id="76" w:author="Greg Landry" w:date="2017-02-27T11:14:00Z">
+              <w:r>
+                <w:rPr>
+                  <w:sz w:val="16"/>
+                </w:rPr>
+                <w:delText>8</w:delText>
+              </w:r>
+            </w:del>
+            <w:r>
+              <w:rPr>
+                <w:sz w:val="16"/>
+              </w:rPr>
+              <w:t xml:space="preserve">:00 – </w:t>
+            </w:r>
+            <w:ins w:id="77" w:author="Greg Landry" w:date="2017-02-27T11:14:00Z">
+              <w:r>
+                <w:rPr>
+                  <w:sz w:val="16"/>
+                </w:rPr>
+                <w:t>10</w:t>
+              </w:r>
+            </w:ins>
+            <w:del w:id="78" w:author="Greg Landry" w:date="2017-02-27T11:14:00Z">
+              <w:r>
+                <w:rPr>
+                  <w:sz w:val="16"/>
+                </w:rPr>
+                <w:delText>8</w:delText>
+              </w:r>
+            </w:del>
+            <w:r>
+              <w:rPr>
+                <w:sz w:val="16"/>
+              </w:rPr>
+              <w:t>:30</w:t>
             </w:r>
           </w:p>
         </w:tc>
         <w:tc>
           <w:tcPr>
             <w:tcW w:w="885" w:type="dxa"/>
+            <w:tcBorders>
+              <w:top w:val="single" w:sz="4" w:space="0" w:color="auto"/>
+            </w:tcBorders>
           </w:tcPr>
           <w:p>
             <w:pPr>
@@ -2800,36 +3251,94 @@
           <w:tcPr>
             <w:tcW w:w="1363" w:type="dxa"/>
             <w:vMerge w:val="restart"/>
-          </w:tcPr>
-          <w:p>
-            <w:pPr>
-              <w:rPr>
-                <w:sz w:val="16"/>
-              </w:rPr>
-            </w:pPr>
-            <w:r>
-              <w:rPr>
-                <w:sz w:val="16"/>
-              </w:rPr>
-              <w:t>08-Project</w:t>
+            <w:tcBorders>
+              <w:top w:val="single" w:sz="4" w:space="0" w:color="auto"/>
+            </w:tcBorders>
+          </w:tcPr>
+          <w:p>
+            <w:pPr>
+              <w:rPr>
+                <w:sz w:val="16"/>
+              </w:rPr>
+            </w:pPr>
+            <w:r>
+              <w:rPr>
+                <w:sz w:val="16"/>
+              </w:rPr>
+              <w:t>07a-Cloud</w:t>
+            </w:r>
+          </w:p>
+          <w:p>
+            <w:pPr>
+              <w:rPr>
+                <w:sz w:val="16"/>
+              </w:rPr>
+            </w:pPr>
+            <w:r>
+              <w:rPr>
+                <w:sz w:val="16"/>
+              </w:rPr>
+              <w:t>07b-MQTT-AWS</w:t>
+            </w:r>
+          </w:p>
+          <w:p>
+            <w:pPr>
+              <w:rPr>
+                <w:sz w:val="16"/>
+              </w:rPr>
+            </w:pPr>
+            <w:r>
+              <w:rPr>
+                <w:sz w:val="16"/>
+              </w:rPr>
+              <w:t>07c-HTTP</w:t>
+            </w:r>
+          </w:p>
+          <w:p>
+            <w:pPr>
+              <w:rPr>
+                <w:sz w:val="16"/>
+              </w:rPr>
+            </w:pPr>
+            <w:r>
+              <w:rPr>
+                <w:sz w:val="16"/>
+              </w:rPr>
+              <w:t>07d-AMQP</w:t>
+            </w:r>
+          </w:p>
+          <w:p>
+            <w:pPr>
+              <w:rPr>
+                <w:sz w:val="16"/>
+              </w:rPr>
+            </w:pPr>
+            <w:r>
+              <w:rPr>
+                <w:sz w:val="16"/>
+              </w:rPr>
+              <w:t>07e-COAP</w:t>
             </w:r>
           </w:p>
         </w:tc>
         <w:tc>
           <w:tcPr>
             <w:tcW w:w="1109" w:type="dxa"/>
-          </w:tcPr>
-          <w:p>
-            <w:pPr>
-              <w:rPr>
-                <w:sz w:val="16"/>
-              </w:rPr>
-            </w:pPr>
-            <w:r>
-              <w:rPr>
-                <w:sz w:val="16"/>
-              </w:rPr>
-              <w:t>Introduction</w:t>
+            <w:tcBorders>
+              <w:top w:val="single" w:sz="4" w:space="0" w:color="auto"/>
+            </w:tcBorders>
+          </w:tcPr>
+          <w:p>
+            <w:pPr>
+              <w:rPr>
+                <w:sz w:val="16"/>
+              </w:rPr>
+            </w:pPr>
+            <w:r>
+              <w:rPr>
+                <w:sz w:val="16"/>
+              </w:rPr>
+              <w:t>Lecture</w:t>
             </w:r>
           </w:p>
         </w:tc>
@@ -2837,6 +3346,331 @@
           <w:tcPr>
             <w:tcW w:w="4349" w:type="dxa"/>
             <w:vMerge w:val="restart"/>
+            <w:tcBorders>
+              <w:top w:val="single" w:sz="4" w:space="0" w:color="auto"/>
+            </w:tcBorders>
+          </w:tcPr>
+          <w:p>
+            <w:pPr>
+              <w:rPr>
+                <w:sz w:val="16"/>
+              </w:rPr>
+            </w:pPr>
+            <w:r>
+              <w:rPr>
+                <w:sz w:val="16"/>
+              </w:rPr>
+              <w:t>An introduction to cloud Application Layer protocols</w:t>
+            </w:r>
+          </w:p>
+          <w:p>
+            <w:pPr>
+              <w:rPr>
+                <w:sz w:val="16"/>
+              </w:rPr>
+            </w:pPr>
+            <w:r>
+              <w:rPr>
+                <w:sz w:val="16"/>
+              </w:rPr>
+              <w:t xml:space="preserve">Building a WICED IoT device using MQTT on the Amazon AWS </w:t>
+            </w:r>
+          </w:p>
+          <w:p>
+            <w:pPr>
+              <w:rPr>
+                <w:sz w:val="16"/>
+              </w:rPr>
+            </w:pPr>
+            <w:r>
+              <w:rPr>
+                <w:sz w:val="16"/>
+              </w:rPr>
+              <w:t>Building a WICED IoT device using HTTP</w:t>
+            </w:r>
+          </w:p>
+          <w:p>
+            <w:pPr>
+              <w:rPr>
+                <w:sz w:val="16"/>
+              </w:rPr>
+            </w:pPr>
+            <w:r>
+              <w:rPr>
+                <w:sz w:val="16"/>
+              </w:rPr>
+              <w:t>Building a WICED IoT device using AMQP</w:t>
+            </w:r>
+          </w:p>
+          <w:p>
+            <w:pPr>
+              <w:rPr>
+                <w:sz w:val="16"/>
+              </w:rPr>
+            </w:pPr>
+            <w:r>
+              <w:rPr>
+                <w:sz w:val="16"/>
+              </w:rPr>
+              <w:t>Building a WICED IoT device using COAP</w:t>
+            </w:r>
+          </w:p>
+        </w:tc>
+      </w:tr>
+      <w:tr>
+        <w:tc>
+          <w:tcPr>
+            <w:tcW w:w="553" w:type="dxa"/>
+          </w:tcPr>
+          <w:p>
+            <w:pPr>
+              <w:jc w:val="center"/>
+              <w:rPr>
+                <w:sz w:val="16"/>
+              </w:rPr>
+            </w:pPr>
+            <w:r>
+              <w:rPr>
+                <w:sz w:val="16"/>
+              </w:rPr>
+              <w:t>2</w:t>
+            </w:r>
+          </w:p>
+        </w:tc>
+        <w:tc>
+          <w:tcPr>
+            <w:tcW w:w="1183" w:type="dxa"/>
+          </w:tcPr>
+          <w:p>
+            <w:pPr>
+              <w:jc w:val="center"/>
+              <w:rPr>
+                <w:sz w:val="16"/>
+              </w:rPr>
+            </w:pPr>
+            <w:ins w:id="79" w:author="Greg Landry" w:date="2017-02-27T11:14:00Z">
+              <w:r>
+                <w:rPr>
+                  <w:sz w:val="16"/>
+                </w:rPr>
+                <w:t>10</w:t>
+              </w:r>
+            </w:ins>
+            <w:del w:id="80" w:author="Greg Landry" w:date="2017-02-27T11:14:00Z">
+              <w:r>
+                <w:rPr>
+                  <w:sz w:val="16"/>
+                </w:rPr>
+                <w:delText>8</w:delText>
+              </w:r>
+            </w:del>
+            <w:r>
+              <w:rPr>
+                <w:sz w:val="16"/>
+              </w:rPr>
+              <w:t xml:space="preserve">:30 – </w:t>
+            </w:r>
+            <w:del w:id="81" w:author="Greg Landry" w:date="2017-02-27T11:14:00Z">
+              <w:r>
+                <w:rPr>
+                  <w:sz w:val="16"/>
+                </w:rPr>
+                <w:delText>1</w:delText>
+              </w:r>
+            </w:del>
+            <w:r>
+              <w:rPr>
+                <w:sz w:val="16"/>
+              </w:rPr>
+              <w:t>1:30</w:t>
+            </w:r>
+          </w:p>
+        </w:tc>
+        <w:tc>
+          <w:tcPr>
+            <w:tcW w:w="885" w:type="dxa"/>
+          </w:tcPr>
+          <w:p>
+            <w:pPr>
+              <w:jc w:val="center"/>
+              <w:rPr>
+                <w:sz w:val="16"/>
+              </w:rPr>
+            </w:pPr>
+            <w:r>
+              <w:rPr>
+                <w:sz w:val="16"/>
+              </w:rPr>
+              <w:t>3:00</w:t>
+            </w:r>
+          </w:p>
+        </w:tc>
+        <w:tc>
+          <w:tcPr>
+            <w:tcW w:w="1363" w:type="dxa"/>
+            <w:vMerge/>
+          </w:tcPr>
+          <w:p>
+            <w:pPr>
+              <w:rPr>
+                <w:sz w:val="16"/>
+              </w:rPr>
+            </w:pPr>
+          </w:p>
+        </w:tc>
+        <w:tc>
+          <w:tcPr>
+            <w:tcW w:w="1109" w:type="dxa"/>
+          </w:tcPr>
+          <w:p>
+            <w:pPr>
+              <w:rPr>
+                <w:sz w:val="16"/>
+              </w:rPr>
+            </w:pPr>
+            <w:r>
+              <w:rPr>
+                <w:sz w:val="16"/>
+              </w:rPr>
+              <w:t>Lab</w:t>
+            </w:r>
+          </w:p>
+        </w:tc>
+        <w:tc>
+          <w:tcPr>
+            <w:tcW w:w="4349" w:type="dxa"/>
+            <w:vMerge/>
+          </w:tcPr>
+          <w:p>
+            <w:pPr>
+              <w:rPr>
+                <w:sz w:val="16"/>
+              </w:rPr>
+            </w:pPr>
+          </w:p>
+        </w:tc>
+      </w:tr>
+      <w:tr>
+        <w:tc>
+          <w:tcPr>
+            <w:tcW w:w="553" w:type="dxa"/>
+          </w:tcPr>
+          <w:p>
+            <w:pPr>
+              <w:jc w:val="center"/>
+              <w:rPr>
+                <w:sz w:val="16"/>
+              </w:rPr>
+            </w:pPr>
+            <w:r>
+              <w:rPr>
+                <w:sz w:val="16"/>
+              </w:rPr>
+              <w:t>2</w:t>
+            </w:r>
+          </w:p>
+        </w:tc>
+        <w:tc>
+          <w:tcPr>
+            <w:tcW w:w="1183" w:type="dxa"/>
+          </w:tcPr>
+          <w:p>
+            <w:pPr>
+              <w:jc w:val="center"/>
+              <w:rPr>
+                <w:sz w:val="16"/>
+              </w:rPr>
+            </w:pPr>
+            <w:del w:id="82" w:author="Greg Landry" w:date="2017-02-27T11:14:00Z">
+              <w:r>
+                <w:rPr>
+                  <w:sz w:val="16"/>
+                </w:rPr>
+                <w:delText>1</w:delText>
+              </w:r>
+            </w:del>
+            <w:r>
+              <w:rPr>
+                <w:sz w:val="16"/>
+              </w:rPr>
+              <w:t xml:space="preserve">1:30 – </w:t>
+            </w:r>
+            <w:del w:id="83" w:author="Greg Landry" w:date="2017-02-27T11:14:00Z">
+              <w:r>
+                <w:rPr>
+                  <w:sz w:val="16"/>
+                </w:rPr>
+                <w:delText>1</w:delText>
+              </w:r>
+            </w:del>
+            <w:r>
+              <w:rPr>
+                <w:sz w:val="16"/>
+              </w:rPr>
+              <w:t>2:00</w:t>
+            </w:r>
+          </w:p>
+        </w:tc>
+        <w:tc>
+          <w:tcPr>
+            <w:tcW w:w="885" w:type="dxa"/>
+          </w:tcPr>
+          <w:p>
+            <w:pPr>
+              <w:jc w:val="center"/>
+              <w:rPr>
+                <w:sz w:val="16"/>
+              </w:rPr>
+            </w:pPr>
+            <w:r>
+              <w:rPr>
+                <w:sz w:val="16"/>
+              </w:rPr>
+              <w:t>0:30</w:t>
+            </w:r>
+          </w:p>
+        </w:tc>
+        <w:tc>
+          <w:tcPr>
+            <w:tcW w:w="1363" w:type="dxa"/>
+            <w:vMerge w:val="restart"/>
+          </w:tcPr>
+          <w:p>
+            <w:pPr>
+              <w:rPr>
+                <w:sz w:val="16"/>
+              </w:rPr>
+            </w:pPr>
+            <w:r>
+              <w:rPr>
+                <w:sz w:val="16"/>
+              </w:rPr>
+              <w:t>08-Project</w:t>
+            </w:r>
+          </w:p>
+        </w:tc>
+        <w:tc>
+          <w:tcPr>
+            <w:tcW w:w="1109" w:type="dxa"/>
+          </w:tcPr>
+          <w:p>
+            <w:pPr>
+              <w:rPr>
+                <w:sz w:val="16"/>
+              </w:rPr>
+            </w:pPr>
+            <w:r>
+              <w:rPr>
+                <w:sz w:val="16"/>
+              </w:rPr>
+              <w:t>Introduction</w:t>
+            </w:r>
+          </w:p>
+        </w:tc>
+        <w:tc>
+          <w:tcPr>
+            <w:tcW w:w="4349" w:type="dxa"/>
+            <w:vMerge w:val="restart"/>
           </w:tcPr>
           <w:p>
             <w:pPr>
@@ -2850,6 +3684,138 @@
               </w:rPr>
               <w:t>Class project.</w:t>
             </w:r>
+          </w:p>
+        </w:tc>
+      </w:tr>
+      <w:tr>
+        <w:trPr>
+          <w:ins w:id="84" w:author="Greg Landry" w:date="2017-02-27T11:18:00Z"/>
+        </w:trPr>
+        <w:tc>
+          <w:tcPr>
+            <w:tcW w:w="553" w:type="dxa"/>
+          </w:tcPr>
+          <w:p>
+            <w:pPr>
+              <w:jc w:val="center"/>
+              <w:rPr>
+                <w:ins w:id="85" w:author="Greg Landry" w:date="2017-02-27T11:18:00Z"/>
+                <w:sz w:val="16"/>
+              </w:rPr>
+            </w:pPr>
+            <w:ins w:id="86" w:author="Greg Landry" w:date="2017-02-27T11:19:00Z">
+              <w:r>
+                <w:rPr>
+                  <w:sz w:val="16"/>
+                </w:rPr>
+                <w:t>2</w:t>
+              </w:r>
+            </w:ins>
+          </w:p>
+        </w:tc>
+        <w:tc>
+          <w:tcPr>
+            <w:tcW w:w="1183" w:type="dxa"/>
+          </w:tcPr>
+          <w:p>
+            <w:pPr>
+              <w:jc w:val="center"/>
+              <w:rPr>
+                <w:ins w:id="87" w:author="Greg Landry" w:date="2017-02-27T11:18:00Z"/>
+                <w:sz w:val="16"/>
+              </w:rPr>
+            </w:pPr>
+            <w:ins w:id="88" w:author="Greg Landry" w:date="2017-02-27T11:19:00Z">
+              <w:r>
+                <w:rPr>
+                  <w:sz w:val="16"/>
+                </w:rPr>
+                <w:t xml:space="preserve">2:00 – </w:t>
+              </w:r>
+              <w:r>
+                <w:rPr>
+                  <w:sz w:val="16"/>
+                </w:rPr>
+                <w:t>4:3</w:t>
+              </w:r>
+              <w:r>
+                <w:rPr>
+                  <w:sz w:val="16"/>
+                </w:rPr>
+                <w:t>0</w:t>
+              </w:r>
+            </w:ins>
+          </w:p>
+        </w:tc>
+        <w:tc>
+          <w:tcPr>
+            <w:tcW w:w="885" w:type="dxa"/>
+          </w:tcPr>
+          <w:p>
+            <w:pPr>
+              <w:jc w:val="center"/>
+              <w:rPr>
+                <w:ins w:id="89" w:author="Greg Landry" w:date="2017-02-27T11:18:00Z"/>
+                <w:sz w:val="16"/>
+              </w:rPr>
+            </w:pPr>
+            <w:ins w:id="90" w:author="Greg Landry" w:date="2017-02-27T11:19:00Z">
+              <w:r>
+                <w:rPr>
+                  <w:sz w:val="16"/>
+                </w:rPr>
+                <w:t>2:30</w:t>
+              </w:r>
+            </w:ins>
+          </w:p>
+        </w:tc>
+        <w:tc>
+          <w:tcPr>
+            <w:tcW w:w="1363" w:type="dxa"/>
+            <w:vMerge/>
+          </w:tcPr>
+          <w:p>
+            <w:pPr>
+              <w:rPr>
+                <w:ins w:id="91" w:author="Greg Landry" w:date="2017-02-27T11:18:00Z"/>
+                <w:sz w:val="16"/>
+              </w:rPr>
+            </w:pPr>
+          </w:p>
+        </w:tc>
+        <w:tc>
+          <w:tcPr>
+            <w:tcW w:w="1109" w:type="dxa"/>
+          </w:tcPr>
+          <w:p>
+            <w:pPr>
+              <w:rPr>
+                <w:ins w:id="92" w:author="Greg Landry" w:date="2017-02-27T11:18:00Z"/>
+                <w:sz w:val="16"/>
+              </w:rPr>
+            </w:pPr>
+            <w:ins w:id="93" w:author="Greg Landry" w:date="2017-02-27T11:19:00Z">
+              <w:r>
+                <w:rPr>
+                  <w:sz w:val="16"/>
+                </w:rPr>
+                <w:t>Lab</w:t>
+              </w:r>
+            </w:ins>
+          </w:p>
+        </w:tc>
+        <w:tc>
+          <w:tcPr>
+            <w:tcW w:w="4349" w:type="dxa"/>
+            <w:vMerge/>
+          </w:tcPr>
+          <w:p>
+            <w:pPr>
+              <w:rPr>
+                <w:ins w:id="94" w:author="Greg Landry" w:date="2017-02-27T11:18:00Z"/>
+                <w:sz w:val="16"/>
+              </w:rPr>
+            </w:pPr>
           </w:p>
         </w:tc>
       </w:tr>
@@ -2890,11 +3856,79 @@
                 <w:sz w:val="16"/>
               </w:rPr>
             </w:pPr>
-            <w:r>
-              <w:rPr>
-                <w:sz w:val="16"/>
-              </w:rPr>
-              <w:t>12:00 – 4:00</w:t>
+            <w:del w:id="95" w:author="Greg Landry" w:date="2017-02-27T11:14:00Z">
+              <w:r>
+                <w:rPr>
+                  <w:sz w:val="16"/>
+                </w:rPr>
+                <w:delText>1</w:delText>
+              </w:r>
+            </w:del>
+            <w:ins w:id="96" w:author="Greg Landry" w:date="2017-02-27T11:19:00Z">
+              <w:r>
+                <w:rPr>
+                  <w:sz w:val="16"/>
+                </w:rPr>
+                <w:t>4</w:t>
+              </w:r>
+            </w:ins>
+            <w:del w:id="97" w:author="Greg Landry" w:date="2017-02-27T11:19:00Z">
+              <w:r>
+                <w:rPr>
+                  <w:sz w:val="16"/>
+                </w:rPr>
+                <w:delText>2</w:delText>
+              </w:r>
+            </w:del>
+            <w:r>
+              <w:rPr>
+                <w:sz w:val="16"/>
+              </w:rPr>
+              <w:t>:</w:t>
+            </w:r>
+            <w:ins w:id="98" w:author="Greg Landry" w:date="2017-02-27T11:19:00Z">
+              <w:r>
+                <w:rPr>
+                  <w:sz w:val="16"/>
+                </w:rPr>
+                <w:t>3</w:t>
+              </w:r>
+            </w:ins>
+            <w:del w:id="99" w:author="Greg Landry" w:date="2017-02-27T11:19:00Z">
+              <w:r>
+                <w:rPr>
+                  <w:sz w:val="16"/>
+                </w:rPr>
+                <w:delText>0</w:delText>
+              </w:r>
+            </w:del>
+            <w:r>
+              <w:rPr>
+                <w:sz w:val="16"/>
+              </w:rPr>
+              <w:t xml:space="preserve">0 – </w:t>
+            </w:r>
+            <w:ins w:id="100" w:author="Greg Landry" w:date="2017-02-27T11:14:00Z">
+              <w:r>
+                <w:rPr>
+                  <w:sz w:val="16"/>
+                </w:rPr>
+                <w:t>5</w:t>
+              </w:r>
+            </w:ins>
+            <w:del w:id="101" w:author="Greg Landry" w:date="2017-02-27T11:14:00Z">
+              <w:r>
+                <w:rPr>
+                  <w:sz w:val="16"/>
+                </w:rPr>
+                <w:delText>4</w:delText>
+              </w:r>
+            </w:del>
+            <w:r>
+              <w:rPr>
+                <w:sz w:val="16"/>
+              </w:rPr>
+              <w:t>:00</w:t>
             </w:r>
           </w:p>
         </w:tc>
@@ -2912,18 +3946,55 @@
                 <w:sz w:val="16"/>
               </w:rPr>
             </w:pPr>
-            <w:r>
-              <w:rPr>
-                <w:sz w:val="16"/>
-              </w:rPr>
-              <w:t>4:00</w:t>
+            <w:ins w:id="102" w:author="Greg Landry" w:date="2017-02-27T11:18:00Z">
+              <w:r>
+                <w:rPr>
+                  <w:sz w:val="16"/>
+                </w:rPr>
+                <w:t>0</w:t>
+              </w:r>
+            </w:ins>
+            <w:del w:id="103" w:author="Greg Landry" w:date="2017-02-27T11:14:00Z">
+              <w:r>
+                <w:rPr>
+                  <w:sz w:val="16"/>
+                </w:rPr>
+                <w:delText>4</w:delText>
+              </w:r>
+            </w:del>
+            <w:r>
+              <w:rPr>
+                <w:sz w:val="16"/>
+              </w:rPr>
+              <w:t>:</w:t>
+            </w:r>
+            <w:ins w:id="104" w:author="Greg Landry" w:date="2017-02-27T11:18:00Z">
+              <w:r>
+                <w:rPr>
+                  <w:sz w:val="16"/>
+                </w:rPr>
+                <w:t>3</w:t>
+              </w:r>
+            </w:ins>
+            <w:del w:id="105" w:author="Greg Landry" w:date="2017-02-27T11:18:00Z">
+              <w:r>
+                <w:rPr>
+                  <w:sz w:val="16"/>
+                </w:rPr>
+                <w:delText>0</w:delText>
+              </w:r>
+            </w:del>
+            <w:r>
+              <w:rPr>
+                <w:sz w:val="16"/>
+              </w:rPr>
+              <w:t>0</w:t>
             </w:r>
           </w:p>
         </w:tc>
         <w:tc>
           <w:tcPr>
             <w:tcW w:w="1363" w:type="dxa"/>
-            <w:vMerge/>
             <w:tcBorders>
               <w:bottom w:val="single" w:sz="18" w:space="0" w:color="auto"/>
             </w:tcBorders>
@@ -2934,6 +4005,14 @@
                 <w:sz w:val="16"/>
               </w:rPr>
             </w:pPr>
+            <w:ins w:id="106" w:author="Greg Landry" w:date="2017-02-27T11:19:00Z">
+              <w:r>
+                <w:rPr>
+                  <w:sz w:val="16"/>
+                </w:rPr>
+                <w:t>Wrap-Up</w:t>
+              </w:r>
+            </w:ins>
           </w:p>
         </w:tc>
         <w:tc>
@@ -2949,18 +4028,27 @@
                 <w:sz w:val="16"/>
               </w:rPr>
             </w:pPr>
-            <w:r>
-              <w:rPr>
-                <w:sz w:val="16"/>
-              </w:rPr>
-              <w:t>Lab</w:t>
-            </w:r>
+            <w:del w:id="107" w:author="Greg Landry" w:date="2017-02-27T11:19:00Z">
+              <w:r>
+                <w:rPr>
+                  <w:sz w:val="16"/>
+                </w:rPr>
+                <w:delText>Lab</w:delText>
+              </w:r>
+            </w:del>
+            <w:ins w:id="108" w:author="Greg Landry" w:date="2017-02-27T11:19:00Z">
+              <w:r>
+                <w:rPr>
+                  <w:sz w:val="16"/>
+                </w:rPr>
+                <w:t>Lecture</w:t>
+              </w:r>
+            </w:ins>
           </w:p>
         </w:tc>
         <w:tc>
           <w:tcPr>
             <w:tcW w:w="4349" w:type="dxa"/>
-            <w:vMerge/>
             <w:tcBorders>
               <w:bottom w:val="single" w:sz="18" w:space="0" w:color="auto"/>
             </w:tcBorders>
@@ -2971,6 +4059,22 @@
                 <w:sz w:val="16"/>
               </w:rPr>
             </w:pPr>
+            <w:ins w:id="109" w:author="Greg Landry" w:date="2017-02-27T11:20:00Z">
+              <w:r>
+                <w:rPr>
+                  <w:sz w:val="16"/>
+                </w:rPr>
+                <w:t xml:space="preserve">Class </w:t>
+              </w:r>
+            </w:ins>
+            <w:ins w:id="110" w:author="Greg Landry" w:date="2017-02-27T11:19:00Z">
+              <w:r>
+                <w:rPr>
+                  <w:sz w:val="16"/>
+                </w:rPr>
+                <w:t>Wrap-Up and Surveys</w:t>
+              </w:r>
+            </w:ins>
           </w:p>
         </w:tc>
       </w:tr>
@@ -3312,7 +4416,7 @@
                 <w:bCs/>
                 <w:noProof/>
               </w:rPr>
-              <w:t>2</w:t>
+              <w:t>1</w:t>
             </w:r>
             <w:r>
               <w:rPr>
@@ -6208,6 +7312,14 @@
     <w:abstractNumId w:val="10"/>
   </w:num>
 </w:numbering>
+</file>
+
+<file path=word/people.xml><?xml version="1.0" encoding="utf-8"?>
+<w15:people xmlns:wpc="http://schemas.microsoft.com/office/word/2010/wordprocessingCanvas" xmlns:mc="http://schemas.openxmlformats.org/markup-compatibility/2006" xmlns:o="urn:schemas-microsoft-com:office:office" xmlns:r="http://schemas.openxmlformats.org/officeDocument/2006/relationships" xmlns:m="http://schemas.openxmlformats.org/officeDocument/2006/math" xmlns:v="urn:schemas-microsoft-com:vml" xmlns:wp14="http://schemas.microsoft.com/office/word/2010/wordprocessingDrawing" xmlns:wp="http://schemas.openxmlformats.org/drawingml/2006/wordprocessingDrawing" xmlns:w10="urn:schemas-microsoft-com:office:word" xmlns:w="http://schemas.openxmlformats.org/wordprocessingml/2006/main" xmlns:w14="http://schemas.microsoft.com/office/word/2010/wordml" xmlns:w15="http://schemas.microsoft.com/office/word/2012/wordml" xmlns:wpg="http://schemas.microsoft.com/office/word/2010/wordprocessingGroup" xmlns:wpi="http://schemas.microsoft.com/office/word/2010/wordprocessingInk" xmlns:wne="http://schemas.microsoft.com/office/word/2006/wordml" xmlns:wps="http://schemas.microsoft.com/office/word/2010/wordprocessingShape" mc:Ignorable="w14 w15 wp14">
+  <w15:person w15:author="Greg Landry">
+    <w15:presenceInfo w15:providerId="None" w15:userId="Greg Landry"/>
+  </w15:person>
+</w15:people>
 </file>
 
 <file path=word/styles.xml><?xml version="1.0" encoding="utf-8"?>
@@ -6603,7 +7715,7 @@
   <w:style w:type="paragraph" w:default="1" w:styleId="Normal">
     <w:name w:val="Normal"/>
     <w:qFormat/>
-    <w:rsid w:val="00D12076"/>
+    <w:rsid w:val="009468F7"/>
   </w:style>
   <w:style w:type="paragraph" w:styleId="Heading1">
     <w:name w:val="heading 1"/>
@@ -6723,7 +7835,7 @@
     <w:uiPriority w:val="1"/>
     <w:semiHidden/>
     <w:unhideWhenUsed/>
-    <w:rsid w:val="00D12076"/>
+    <w:rsid w:val="009468F7"/>
   </w:style>
   <w:style w:type="table" w:default="1" w:styleId="TableNormal">
     <w:name w:val="Normal Table"/>
@@ -6745,7 +7857,7 @@
     <w:uiPriority w:val="99"/>
     <w:semiHidden/>
     <w:unhideWhenUsed/>
-    <w:rsid w:val="00D12076"/>
+    <w:rsid w:val="009468F7"/>
   </w:style>
   <w:style w:type="paragraph" w:styleId="ListParagraph">
     <w:name w:val="List Paragraph"/>
@@ -7522,7 +8634,7 @@
 </file>
 
 <file path=customXml/itemProps1.xml><?xml version="1.0" encoding="utf-8"?>
-<ds:datastoreItem xmlns:ds="http://schemas.openxmlformats.org/officeDocument/2006/customXml" ds:itemID="{8EF0169C-8245-4B95-B18A-7DB7922BD054}">
+<ds:datastoreItem xmlns:ds="http://schemas.openxmlformats.org/officeDocument/2006/customXml" ds:itemID="{0AA7412D-A74E-4C67-9BC6-479386FED665}">
   <ds:schemaRefs>
     <ds:schemaRef ds:uri="http://schemas.openxmlformats.org/officeDocument/2006/bibliography"/>
   </ds:schemaRefs>

</xml_diff>

<commit_message>
Updates to use the BCM943907AEVAL1F kit and updates from comments in China.
</commit_message>
<xml_diff>
--- a/labmanual/WW101-00b-Intro.docx
+++ b/labmanual/WW101-00b-Intro.docx
@@ -41,8 +41,13 @@
         <w:t xml:space="preserve"> 101</w:t>
       </w:r>
       <w:r>
-        <w:t xml:space="preserve"> Class</w:t>
-      </w:r>
+        <w:t xml:space="preserve"> </w:t>
+      </w:r>
+      <w:proofErr w:type="gramStart"/>
+      <w:r>
+        <w:t>Class</w:t>
+      </w:r>
+      <w:proofErr w:type="gramEnd"/>
       <w:r>
         <w:t xml:space="preserve">. You should be able to explain the learning objectives, agenda, scope of the class, and format of the lab manual. </w:t>
       </w:r>
@@ -52,11 +57,21 @@
         <w:pStyle w:val="Heading2"/>
       </w:pPr>
       <w:r>
-        <w:t>Time: 30</w:t>
-      </w:r>
-      <w:r>
-        <w:t xml:space="preserve"> Minutes</w:t>
-      </w:r>
+        <w:t xml:space="preserve">Time: </w:t>
+      </w:r>
+      <w:del w:id="0" w:author="Greg Landry" w:date="2017-02-28T09:10:00Z">
+        <w:r>
+          <w:delText>30</w:delText>
+        </w:r>
+        <w:r>
+          <w:delText xml:space="preserve"> Minutes</w:delText>
+        </w:r>
+      </w:del>
+      <w:ins w:id="1" w:author="Greg Landry" w:date="2017-02-28T09:10:00Z">
+        <w:r>
+          <w:t>1 Hour</w:t>
+        </w:r>
+      </w:ins>
     </w:p>
     <w:p>
       <w:pPr>
@@ -344,6 +359,11 @@
       <w:r>
         <w:t xml:space="preserve">odules, </w:t>
       </w:r>
+      <w:ins w:id="2" w:author="Greg Landry" w:date="2017-02-28T09:11:00Z">
+        <w:r>
+          <w:t xml:space="preserve">WICED Studio IDE, </w:t>
+        </w:r>
+      </w:ins>
       <w:r>
         <w:t>S</w:t>
       </w:r>
@@ -467,8 +487,18 @@
       <w:r>
         <w:t>JSON</w:t>
       </w:r>
-      <w:r>
-        <w:t xml:space="preserve"> and REST.</w:t>
+      <w:del w:id="3" w:author="Greg Landry" w:date="2017-02-28T09:35:00Z">
+        <w:r>
+          <w:delText xml:space="preserve"> </w:delText>
+        </w:r>
+      </w:del>
+      <w:ins w:id="4" w:author="Greg Landry" w:date="2017-02-28T09:11:00Z">
+        <w:r>
+          <w:t xml:space="preserve"> </w:t>
+        </w:r>
+      </w:ins>
+      <w:r>
+        <w:t>and REST.</w:t>
       </w:r>
     </w:p>
     <w:p>
@@ -486,7 +516,15 @@
         <w:t>one</w:t>
       </w:r>
       <w:r>
-        <w:t xml:space="preserve"> cloud provider (Amazon AWS, IBM Bluemix, Microsoft Azure)</w:t>
+        <w:t xml:space="preserve"> cloud provider (Amazon AWS, IBM </w:t>
+      </w:r>
+      <w:proofErr w:type="spellStart"/>
+      <w:r>
+        <w:t>Bluemix</w:t>
+      </w:r>
+      <w:proofErr w:type="spellEnd"/>
+      <w:r>
+        <w:t>, Microsoft Azure)</w:t>
       </w:r>
       <w:r>
         <w:t xml:space="preserve"> and </w:t>
@@ -730,7 +768,7 @@
         <w:gridCol w:w="1363"/>
         <w:gridCol w:w="1109"/>
         <w:gridCol w:w="4349"/>
-        <w:tblGridChange w:id="0">
+        <w:tblGridChange w:id="5">
           <w:tblGrid>
             <w:gridCol w:w="553"/>
             <w:gridCol w:w="1183"/>
@@ -1515,7 +1553,7 @@
                 <w:sz w:val="16"/>
               </w:rPr>
             </w:pPr>
-            <w:del w:id="1" w:author="Greg Landry" w:date="2017-02-27T11:10:00Z">
+            <w:del w:id="6" w:author="Greg Landry" w:date="2017-02-27T11:10:00Z">
               <w:r>
                 <w:rPr>
                   <w:sz w:val="16"/>
@@ -1523,18 +1561,12 @@
                 <w:delText>10</w:delText>
               </w:r>
             </w:del>
-            <w:ins w:id="2" w:author="Greg Landry" w:date="2017-02-27T11:10:00Z">
-              <w:r>
-                <w:rPr>
-                  <w:sz w:val="16"/>
-                </w:rPr>
-                <w:t>1</w:t>
-              </w:r>
-              <w:r>
-                <w:rPr>
-                  <w:sz w:val="16"/>
-                </w:rPr>
-                <w:t>2</w:t>
+            <w:ins w:id="7" w:author="Greg Landry" w:date="2017-02-27T11:10:00Z">
+              <w:r>
+                <w:rPr>
+                  <w:sz w:val="16"/>
+                </w:rPr>
+                <w:t>12</w:t>
               </w:r>
             </w:ins>
             <w:r>
@@ -1761,7 +1793,7 @@
               </w:rPr>
               <w:t>2:00 – 2:</w:t>
             </w:r>
-            <w:del w:id="3" w:author="Greg Landry" w:date="2017-02-27T11:10:00Z">
+            <w:del w:id="8" w:author="Greg Landry" w:date="2017-02-27T11:10:00Z">
               <w:r>
                 <w:rPr>
                   <w:sz w:val="16"/>
@@ -1769,18 +1801,12 @@
                 <w:delText>00</w:delText>
               </w:r>
             </w:del>
-            <w:ins w:id="4" w:author="Greg Landry" w:date="2017-02-27T11:10:00Z">
-              <w:r>
-                <w:rPr>
-                  <w:sz w:val="16"/>
-                </w:rPr>
-                <w:t>3</w:t>
-              </w:r>
-              <w:r>
-                <w:rPr>
-                  <w:sz w:val="16"/>
-                </w:rPr>
-                <w:t>0</w:t>
+            <w:ins w:id="9" w:author="Greg Landry" w:date="2017-02-27T11:10:00Z">
+              <w:r>
+                <w:rPr>
+                  <w:sz w:val="16"/>
+                </w:rPr>
+                <w:t>30</w:t>
               </w:r>
             </w:ins>
           </w:p>
@@ -1802,7 +1828,7 @@
               </w:rPr>
               <w:t>0:</w:t>
             </w:r>
-            <w:del w:id="5" w:author="Greg Landry" w:date="2017-02-27T11:10:00Z">
+            <w:del w:id="10" w:author="Greg Landry" w:date="2017-02-27T11:10:00Z">
               <w:r>
                 <w:rPr>
                   <w:sz w:val="16"/>
@@ -1810,7 +1836,7 @@
                 <w:delText>00</w:delText>
               </w:r>
             </w:del>
-            <w:ins w:id="6" w:author="Greg Landry" w:date="2017-02-27T11:10:00Z">
+            <w:ins w:id="11" w:author="Greg Landry" w:date="2017-02-27T11:10:00Z">
               <w:r>
                 <w:rPr>
                   <w:sz w:val="16"/>
@@ -1878,8 +1904,16 @@
               <w:rPr>
                 <w:sz w:val="16"/>
               </w:rPr>
-              <w:t>How to use WICED libraries for file systems and graphics LCDs.</w:t>
-            </w:r>
+              <w:t>How to use WICED libraries for file systems and graphics LCDs</w:t>
+            </w:r>
+            <w:del w:id="12" w:author="Greg Landry" w:date="2017-03-01T09:50:00Z">
+              <w:r>
+                <w:rPr>
+                  <w:sz w:val="16"/>
+                </w:rPr>
+                <w:delText>.</w:delText>
+              </w:r>
+            </w:del>
           </w:p>
         </w:tc>
       </w:tr>
@@ -1920,7 +1954,7 @@
               </w:rPr>
               <w:t>2:</w:t>
             </w:r>
-            <w:del w:id="7" w:author="Greg Landry" w:date="2017-02-27T11:10:00Z">
+            <w:del w:id="13" w:author="Greg Landry" w:date="2017-02-27T11:10:00Z">
               <w:r>
                 <w:rPr>
                   <w:sz w:val="16"/>
@@ -1928,76 +1962,70 @@
                 <w:delText xml:space="preserve">00 </w:delText>
               </w:r>
             </w:del>
-            <w:ins w:id="8" w:author="Greg Landry" w:date="2017-02-27T11:10:00Z">
+            <w:ins w:id="14" w:author="Greg Landry" w:date="2017-02-27T11:10:00Z">
+              <w:r>
+                <w:rPr>
+                  <w:sz w:val="16"/>
+                </w:rPr>
+                <w:t xml:space="preserve">30 </w:t>
+              </w:r>
+            </w:ins>
+            <w:r>
+              <w:rPr>
+                <w:sz w:val="16"/>
+              </w:rPr>
+              <w:t xml:space="preserve">– </w:t>
+            </w:r>
+            <w:del w:id="15" w:author="Greg Landry" w:date="2017-02-27T11:10:00Z">
+              <w:r>
+                <w:rPr>
+                  <w:sz w:val="16"/>
+                </w:rPr>
+                <w:delText>2</w:delText>
+              </w:r>
+            </w:del>
+            <w:ins w:id="16" w:author="Greg Landry" w:date="2017-02-27T11:10:00Z">
               <w:r>
                 <w:rPr>
                   <w:sz w:val="16"/>
                 </w:rPr>
                 <w:t>3</w:t>
               </w:r>
-              <w:r>
-                <w:rPr>
-                  <w:sz w:val="16"/>
-                </w:rPr>
-                <w:t xml:space="preserve">0 </w:t>
-              </w:r>
             </w:ins>
             <w:r>
               <w:rPr>
                 <w:sz w:val="16"/>
               </w:rPr>
-              <w:t xml:space="preserve">– </w:t>
-            </w:r>
-            <w:del w:id="9" w:author="Greg Landry" w:date="2017-02-27T11:10:00Z">
-              <w:r>
-                <w:rPr>
-                  <w:sz w:val="16"/>
-                </w:rPr>
-                <w:delText>2</w:delText>
+              <w:t>:00</w:t>
+            </w:r>
+          </w:p>
+        </w:tc>
+        <w:tc>
+          <w:tcPr>
+            <w:tcW w:w="885" w:type="dxa"/>
+          </w:tcPr>
+          <w:p>
+            <w:pPr>
+              <w:jc w:val="center"/>
+              <w:rPr>
+                <w:sz w:val="16"/>
+              </w:rPr>
+            </w:pPr>
+            <w:r>
+              <w:rPr>
+                <w:sz w:val="16"/>
+              </w:rPr>
+              <w:t>0:</w:t>
+            </w:r>
+            <w:del w:id="17" w:author="Greg Landry" w:date="2017-02-27T11:10:00Z">
+              <w:r>
+                <w:rPr>
+                  <w:sz w:val="16"/>
+                </w:rPr>
+                <w:delText>00</w:delText>
               </w:r>
             </w:del>
-            <w:ins w:id="10" w:author="Greg Landry" w:date="2017-02-27T11:10:00Z">
-              <w:r>
-                <w:rPr>
-                  <w:sz w:val="16"/>
-                </w:rPr>
-                <w:t>3</w:t>
-              </w:r>
-            </w:ins>
-            <w:r>
-              <w:rPr>
-                <w:sz w:val="16"/>
-              </w:rPr>
-              <w:t>:00</w:t>
-            </w:r>
-          </w:p>
-        </w:tc>
-        <w:tc>
-          <w:tcPr>
-            <w:tcW w:w="885" w:type="dxa"/>
-          </w:tcPr>
-          <w:p>
-            <w:pPr>
-              <w:jc w:val="center"/>
-              <w:rPr>
-                <w:sz w:val="16"/>
-              </w:rPr>
-            </w:pPr>
-            <w:r>
-              <w:rPr>
-                <w:sz w:val="16"/>
-              </w:rPr>
-              <w:t>0:</w:t>
-            </w:r>
-            <w:del w:id="11" w:author="Greg Landry" w:date="2017-02-27T11:10:00Z">
-              <w:r>
-                <w:rPr>
-                  <w:sz w:val="16"/>
-                </w:rPr>
-                <w:delText>00</w:delText>
-              </w:r>
-            </w:del>
-            <w:ins w:id="12" w:author="Greg Landry" w:date="2017-02-27T11:10:00Z">
+            <w:ins w:id="18" w:author="Greg Landry" w:date="2017-02-27T11:10:00Z">
               <w:r>
                 <w:rPr>
                   <w:sz w:val="16"/>
@@ -2089,7 +2117,7 @@
                 <w:sz w:val="16"/>
               </w:rPr>
             </w:pPr>
-            <w:del w:id="13" w:author="Greg Landry" w:date="2017-02-27T11:10:00Z">
+            <w:del w:id="19" w:author="Greg Landry" w:date="2017-02-27T11:10:00Z">
               <w:r>
                 <w:rPr>
                   <w:sz w:val="16"/>
@@ -2097,7 +2125,7 @@
                 <w:delText>2</w:delText>
               </w:r>
             </w:del>
-            <w:ins w:id="14" w:author="Greg Landry" w:date="2017-02-27T11:10:00Z">
+            <w:ins w:id="20" w:author="Greg Landry" w:date="2017-02-27T11:10:00Z">
               <w:r>
                 <w:rPr>
                   <w:sz w:val="16"/>
@@ -2111,7 +2139,7 @@
               </w:rPr>
               <w:t xml:space="preserve">:00 – </w:t>
             </w:r>
-            <w:del w:id="15" w:author="Greg Landry" w:date="2017-02-27T11:10:00Z">
+            <w:del w:id="21" w:author="Greg Landry" w:date="2017-02-27T11:10:00Z">
               <w:r>
                 <w:rPr>
                   <w:sz w:val="16"/>
@@ -2119,7 +2147,7 @@
                 <w:delText>2</w:delText>
               </w:r>
             </w:del>
-            <w:ins w:id="16" w:author="Greg Landry" w:date="2017-02-27T11:10:00Z">
+            <w:ins w:id="22" w:author="Greg Landry" w:date="2017-02-27T11:10:00Z">
               <w:r>
                 <w:rPr>
                   <w:sz w:val="16"/>
@@ -2233,14 +2261,22 @@
               <w:rPr>
                 <w:sz w:val="16"/>
               </w:rPr>
-              <w:t xml:space="preserve"> access points.</w:t>
-            </w:r>
+              <w:t xml:space="preserve"> access points</w:t>
+            </w:r>
+            <w:del w:id="23" w:author="Greg Landry" w:date="2017-03-01T09:50:00Z">
+              <w:r>
+                <w:rPr>
+                  <w:sz w:val="16"/>
+                </w:rPr>
+                <w:delText>.</w:delText>
+              </w:r>
+            </w:del>
           </w:p>
         </w:tc>
       </w:tr>
       <w:tr>
         <w:trPr>
-          <w:ins w:id="17" w:author="Greg Landry" w:date="2017-02-27T11:17:00Z"/>
+          <w:ins w:id="24" w:author="Greg Landry" w:date="2017-02-27T11:17:00Z"/>
         </w:trPr>
         <w:tc>
           <w:tcPr>
@@ -2250,11 +2286,11 @@
             <w:pPr>
               <w:jc w:val="center"/>
               <w:rPr>
-                <w:ins w:id="18" w:author="Greg Landry" w:date="2017-02-27T11:17:00Z"/>
-                <w:sz w:val="16"/>
-              </w:rPr>
-            </w:pPr>
-            <w:ins w:id="19" w:author="Greg Landry" w:date="2017-02-27T11:17:00Z">
+                <w:ins w:id="25" w:author="Greg Landry" w:date="2017-02-27T11:17:00Z"/>
+                <w:sz w:val="16"/>
+              </w:rPr>
+            </w:pPr>
+            <w:ins w:id="26" w:author="Greg Landry" w:date="2017-02-27T11:17:00Z">
               <w:r>
                 <w:rPr>
                   <w:sz w:val="16"/>
@@ -2272,11 +2308,11 @@
             <w:pPr>
               <w:jc w:val="center"/>
               <w:rPr>
-                <w:ins w:id="20" w:author="Greg Landry" w:date="2017-02-27T11:17:00Z"/>
-                <w:sz w:val="16"/>
-              </w:rPr>
-            </w:pPr>
-            <w:ins w:id="21" w:author="Greg Landry" w:date="2017-02-27T11:17:00Z">
+                <w:ins w:id="27" w:author="Greg Landry" w:date="2017-02-27T11:17:00Z"/>
+                <w:sz w:val="16"/>
+              </w:rPr>
+            </w:pPr>
+            <w:ins w:id="28" w:author="Greg Landry" w:date="2017-02-27T11:17:00Z">
               <w:r>
                 <w:rPr>
                   <w:sz w:val="16"/>
@@ -2294,11 +2330,11 @@
             <w:pPr>
               <w:jc w:val="center"/>
               <w:rPr>
-                <w:ins w:id="22" w:author="Greg Landry" w:date="2017-02-27T11:17:00Z"/>
-                <w:sz w:val="16"/>
-              </w:rPr>
-            </w:pPr>
-            <w:ins w:id="23" w:author="Greg Landry" w:date="2017-02-27T11:17:00Z">
+                <w:ins w:id="29" w:author="Greg Landry" w:date="2017-02-27T11:17:00Z"/>
+                <w:sz w:val="16"/>
+              </w:rPr>
+            </w:pPr>
+            <w:ins w:id="30" w:author="Greg Landry" w:date="2017-02-27T11:17:00Z">
               <w:r>
                 <w:rPr>
                   <w:sz w:val="16"/>
@@ -2319,7 +2355,7 @@
                 <w:tab w:val="left" w:pos="945"/>
               </w:tabs>
               <w:rPr>
-                <w:ins w:id="24" w:author="Greg Landry" w:date="2017-02-27T11:17:00Z"/>
+                <w:ins w:id="31" w:author="Greg Landry" w:date="2017-02-27T11:17:00Z"/>
                 <w:sz w:val="16"/>
               </w:rPr>
             </w:pPr>
@@ -2332,11 +2368,11 @@
           <w:p>
             <w:pPr>
               <w:rPr>
-                <w:ins w:id="25" w:author="Greg Landry" w:date="2017-02-27T11:17:00Z"/>
-                <w:sz w:val="16"/>
-              </w:rPr>
-            </w:pPr>
-            <w:ins w:id="26" w:author="Greg Landry" w:date="2017-02-27T11:17:00Z">
+                <w:ins w:id="32" w:author="Greg Landry" w:date="2017-02-27T11:17:00Z"/>
+                <w:sz w:val="16"/>
+              </w:rPr>
+            </w:pPr>
+            <w:ins w:id="33" w:author="Greg Landry" w:date="2017-02-27T11:17:00Z">
               <w:r>
                 <w:rPr>
                   <w:sz w:val="16"/>
@@ -2354,7 +2390,7 @@
           <w:p>
             <w:pPr>
               <w:rPr>
-                <w:ins w:id="27" w:author="Greg Landry" w:date="2017-02-27T11:17:00Z"/>
+                <w:ins w:id="34" w:author="Greg Landry" w:date="2017-02-27T11:17:00Z"/>
                 <w:sz w:val="16"/>
               </w:rPr>
             </w:pPr>
@@ -2398,7 +2434,7 @@
                 <w:sz w:val="16"/>
               </w:rPr>
             </w:pPr>
-            <w:del w:id="28" w:author="Greg Landry" w:date="2017-02-27T11:10:00Z">
+            <w:del w:id="35" w:author="Greg Landry" w:date="2017-02-27T11:10:00Z">
               <w:r>
                 <w:rPr>
                   <w:sz w:val="16"/>
@@ -2406,7 +2442,7 @@
                 <w:delText>2</w:delText>
               </w:r>
             </w:del>
-            <w:ins w:id="29" w:author="Greg Landry" w:date="2017-02-27T11:17:00Z">
+            <w:ins w:id="36" w:author="Greg Landry" w:date="2017-02-27T11:17:00Z">
               <w:r>
                 <w:rPr>
                   <w:sz w:val="16"/>
@@ -2420,7 +2456,7 @@
               </w:rPr>
               <w:t xml:space="preserve">:30 – </w:t>
             </w:r>
-            <w:del w:id="30" w:author="Greg Landry" w:date="2017-02-27T11:10:00Z">
+            <w:del w:id="37" w:author="Greg Landry" w:date="2017-02-27T11:10:00Z">
               <w:r>
                 <w:rPr>
                   <w:sz w:val="16"/>
@@ -2428,7 +2464,7 @@
                 <w:delText>3</w:delText>
               </w:r>
             </w:del>
-            <w:ins w:id="31" w:author="Greg Landry" w:date="2017-02-27T11:17:00Z">
+            <w:ins w:id="38" w:author="Greg Landry" w:date="2017-02-27T11:17:00Z">
               <w:r>
                 <w:rPr>
                   <w:sz w:val="16"/>
@@ -2442,7 +2478,7 @@
               </w:rPr>
               <w:t>:</w:t>
             </w:r>
-            <w:ins w:id="32" w:author="Greg Landry" w:date="2017-02-27T11:17:00Z">
+            <w:ins w:id="39" w:author="Greg Landry" w:date="2017-02-27T11:17:00Z">
               <w:r>
                 <w:rPr>
                   <w:sz w:val="16"/>
@@ -2450,7 +2486,7 @@
                 <w:t>0</w:t>
               </w:r>
             </w:ins>
-            <w:del w:id="33" w:author="Greg Landry" w:date="2017-02-27T11:17:00Z">
+            <w:del w:id="40" w:author="Greg Landry" w:date="2017-02-27T11:17:00Z">
               <w:r>
                 <w:rPr>
                   <w:sz w:val="16"/>
@@ -2480,7 +2516,7 @@
                 <w:sz w:val="16"/>
               </w:rPr>
             </w:pPr>
-            <w:ins w:id="34" w:author="Greg Landry" w:date="2017-02-27T11:21:00Z">
+            <w:ins w:id="41" w:author="Greg Landry" w:date="2017-02-27T11:21:00Z">
               <w:r>
                 <w:rPr>
                   <w:sz w:val="16"/>
@@ -2488,9 +2524,7 @@
                 <w:t>0</w:t>
               </w:r>
             </w:ins>
-            <w:bookmarkStart w:id="35" w:name="_GoBack"/>
-            <w:bookmarkEnd w:id="35"/>
-            <w:del w:id="36" w:author="Greg Landry" w:date="2017-02-27T11:21:00Z">
+            <w:del w:id="42" w:author="Greg Landry" w:date="2017-02-27T11:21:00Z">
               <w:r>
                 <w:rPr>
                   <w:sz w:val="16"/>
@@ -2504,7 +2538,7 @@
               </w:rPr>
               <w:t>:</w:t>
             </w:r>
-            <w:ins w:id="37" w:author="Greg Landry" w:date="2017-02-27T11:21:00Z">
+            <w:ins w:id="43" w:author="Greg Landry" w:date="2017-02-27T11:21:00Z">
               <w:r>
                 <w:rPr>
                   <w:sz w:val="16"/>
@@ -2512,7 +2546,7 @@
                 <w:t>3</w:t>
               </w:r>
             </w:ins>
-            <w:del w:id="38" w:author="Greg Landry" w:date="2017-02-27T11:21:00Z">
+            <w:del w:id="44" w:author="Greg Landry" w:date="2017-02-27T11:21:00Z">
               <w:r>
                 <w:rPr>
                   <w:sz w:val="16"/>
@@ -2541,7 +2575,7 @@
                 <w:sz w:val="16"/>
               </w:rPr>
             </w:pPr>
-            <w:ins w:id="39" w:author="Greg Landry" w:date="2017-02-27T11:18:00Z">
+            <w:ins w:id="45" w:author="Greg Landry" w:date="2017-02-27T11:18:00Z">
               <w:r>
                 <w:rPr>
                   <w:sz w:val="16"/>
@@ -2564,7 +2598,7 @@
                 <w:sz w:val="16"/>
               </w:rPr>
             </w:pPr>
-            <w:del w:id="40" w:author="Greg Landry" w:date="2017-02-27T11:18:00Z">
+            <w:del w:id="46" w:author="Greg Landry" w:date="2017-02-27T11:18:00Z">
               <w:r>
                 <w:rPr>
                   <w:sz w:val="16"/>
@@ -2572,7 +2606,7 @@
                 <w:delText>Lab</w:delText>
               </w:r>
             </w:del>
-            <w:ins w:id="41" w:author="Greg Landry" w:date="2017-02-27T11:18:00Z">
+            <w:ins w:id="47" w:author="Greg Landry" w:date="2017-02-27T11:18:00Z">
               <w:r>
                 <w:rPr>
                   <w:sz w:val="16"/>
@@ -2595,7 +2629,7 @@
                 <w:sz w:val="16"/>
               </w:rPr>
             </w:pPr>
-            <w:ins w:id="42" w:author="Greg Landry" w:date="2017-02-27T11:20:00Z">
+            <w:ins w:id="48" w:author="Greg Landry" w:date="2017-02-27T11:20:00Z">
               <w:r>
                 <w:rPr>
                   <w:sz w:val="16"/>
@@ -2610,7 +2644,7 @@
         <w:tblPrEx>
           <w:tblW w:w="5049" w:type="pct"/>
           <w:tblLayout w:type="fixed"/>
-          <w:tblPrExChange w:id="43" w:author="Greg Landry" w:date="2017-02-27T11:13:00Z">
+          <w:tblPrExChange w:id="49" w:author="Greg Landry" w:date="2017-02-27T11:13:00Z">
             <w:tblPrEx>
               <w:tblW w:w="5049" w:type="pct"/>
               <w:tblLayout w:type="fixed"/>
@@ -2626,7 +2660,7 @@
               <w:bottom w:val="single" w:sz="2" w:space="0" w:color="auto"/>
               <w:right w:val="single" w:sz="2" w:space="0" w:color="auto"/>
             </w:tcBorders>
-            <w:tcPrChange w:id="44" w:author="Greg Landry" w:date="2017-02-27T11:13:00Z">
+            <w:tcPrChange w:id="50" w:author="Greg Landry" w:date="2017-02-27T11:13:00Z">
               <w:tcPr>
                 <w:tcW w:w="553" w:type="dxa"/>
               </w:tcPr>
@@ -2639,7 +2673,7 @@
                 <w:sz w:val="16"/>
               </w:rPr>
             </w:pPr>
-            <w:del w:id="45" w:author="Greg Landry" w:date="2017-02-27T11:11:00Z">
+            <w:del w:id="51" w:author="Greg Landry" w:date="2017-02-27T11:11:00Z">
               <w:r>
                 <w:rPr>
                   <w:sz w:val="16"/>
@@ -2647,7 +2681,7 @@
                 <w:delText>1</w:delText>
               </w:r>
             </w:del>
-            <w:ins w:id="46" w:author="Greg Landry" w:date="2017-02-27T11:11:00Z">
+            <w:ins w:id="52" w:author="Greg Landry" w:date="2017-02-27T11:11:00Z">
               <w:r>
                 <w:rPr>
                   <w:sz w:val="16"/>
@@ -2666,7 +2700,7 @@
               <w:bottom w:val="single" w:sz="2" w:space="0" w:color="auto"/>
               <w:right w:val="single" w:sz="2" w:space="0" w:color="auto"/>
             </w:tcBorders>
-            <w:tcPrChange w:id="47" w:author="Greg Landry" w:date="2017-02-27T11:13:00Z">
+            <w:tcPrChange w:id="53" w:author="Greg Landry" w:date="2017-02-27T11:13:00Z">
               <w:tcPr>
                 <w:tcW w:w="1183" w:type="dxa"/>
               </w:tcPr>
@@ -2679,7 +2713,7 @@
                 <w:sz w:val="16"/>
               </w:rPr>
             </w:pPr>
-            <w:del w:id="48" w:author="Greg Landry" w:date="2017-02-27T11:13:00Z">
+            <w:del w:id="54" w:author="Greg Landry" w:date="2017-02-27T11:13:00Z">
               <w:r>
                 <w:rPr>
                   <w:sz w:val="16"/>
@@ -2687,7 +2721,7 @@
                 <w:delText>3:30</w:delText>
               </w:r>
             </w:del>
-            <w:ins w:id="49" w:author="Greg Landry" w:date="2017-02-27T11:13:00Z">
+            <w:ins w:id="55" w:author="Greg Landry" w:date="2017-02-27T11:13:00Z">
               <w:r>
                 <w:rPr>
                   <w:sz w:val="16"/>
@@ -2701,7 +2735,7 @@
               </w:rPr>
               <w:t xml:space="preserve"> – </w:t>
             </w:r>
-            <w:ins w:id="50" w:author="Greg Landry" w:date="2017-02-27T11:13:00Z">
+            <w:ins w:id="56" w:author="Greg Landry" w:date="2017-02-27T11:13:00Z">
               <w:r>
                 <w:rPr>
                   <w:sz w:val="16"/>
@@ -2709,7 +2743,7 @@
                 <w:t>8</w:t>
               </w:r>
             </w:ins>
-            <w:del w:id="51" w:author="Greg Landry" w:date="2017-02-27T11:13:00Z">
+            <w:del w:id="57" w:author="Greg Landry" w:date="2017-02-27T11:13:00Z">
               <w:r>
                 <w:rPr>
                   <w:sz w:val="16"/>
@@ -2723,7 +2757,7 @@
               </w:rPr>
               <w:t>:</w:t>
             </w:r>
-            <w:ins w:id="52" w:author="Greg Landry" w:date="2017-02-27T11:13:00Z">
+            <w:ins w:id="58" w:author="Greg Landry" w:date="2017-02-27T11:13:00Z">
               <w:r>
                 <w:rPr>
                   <w:sz w:val="16"/>
@@ -2731,7 +2765,7 @@
                 <w:t>3</w:t>
               </w:r>
             </w:ins>
-            <w:del w:id="53" w:author="Greg Landry" w:date="2017-02-27T11:13:00Z">
+            <w:del w:id="59" w:author="Greg Landry" w:date="2017-02-27T11:13:00Z">
               <w:r>
                 <w:rPr>
                   <w:sz w:val="16"/>
@@ -2756,7 +2790,7 @@
               <w:bottom w:val="single" w:sz="2" w:space="0" w:color="auto"/>
               <w:right w:val="single" w:sz="2" w:space="0" w:color="auto"/>
             </w:tcBorders>
-            <w:tcPrChange w:id="54" w:author="Greg Landry" w:date="2017-02-27T11:13:00Z">
+            <w:tcPrChange w:id="60" w:author="Greg Landry" w:date="2017-02-27T11:13:00Z">
               <w:tcPr>
                 <w:tcW w:w="885" w:type="dxa"/>
               </w:tcPr>
@@ -2787,7 +2821,7 @@
               <w:bottom w:val="single" w:sz="2" w:space="0" w:color="auto"/>
               <w:right w:val="single" w:sz="2" w:space="0" w:color="auto"/>
             </w:tcBorders>
-            <w:tcPrChange w:id="55" w:author="Greg Landry" w:date="2017-02-27T11:13:00Z">
+            <w:tcPrChange w:id="61" w:author="Greg Landry" w:date="2017-02-27T11:13:00Z">
               <w:tcPr>
                 <w:tcW w:w="1363" w:type="dxa"/>
                 <w:vMerge w:val="restart"/>
@@ -2817,7 +2851,7 @@
               <w:bottom w:val="single" w:sz="2" w:space="0" w:color="auto"/>
               <w:right w:val="single" w:sz="2" w:space="0" w:color="auto"/>
             </w:tcBorders>
-            <w:tcPrChange w:id="56" w:author="Greg Landry" w:date="2017-02-27T11:13:00Z">
+            <w:tcPrChange w:id="62" w:author="Greg Landry" w:date="2017-02-27T11:13:00Z">
               <w:tcPr>
                 <w:tcW w:w="1109" w:type="dxa"/>
               </w:tcPr>
@@ -2847,7 +2881,7 @@
               <w:bottom w:val="single" w:sz="2" w:space="0" w:color="auto"/>
               <w:right w:val="single" w:sz="2" w:space="0" w:color="auto"/>
             </w:tcBorders>
-            <w:tcPrChange w:id="57" w:author="Greg Landry" w:date="2017-02-27T11:13:00Z">
+            <w:tcPrChange w:id="63" w:author="Greg Landry" w:date="2017-02-27T11:13:00Z">
               <w:tcPr>
                 <w:tcW w:w="4349" w:type="dxa"/>
                 <w:vMerge w:val="restart"/>
@@ -2860,6 +2894,8 @@
                 <w:sz w:val="16"/>
               </w:rPr>
             </w:pPr>
+            <w:bookmarkStart w:id="64" w:name="_GoBack"/>
+            <w:bookmarkEnd w:id="64"/>
             <w:r>
               <w:rPr>
                 <w:sz w:val="16"/>
@@ -2873,7 +2909,7 @@
         <w:tblPrEx>
           <w:tblW w:w="5049" w:type="pct"/>
           <w:tblLayout w:type="fixed"/>
-          <w:tblPrExChange w:id="58" w:author="Greg Landry" w:date="2017-02-27T11:13:00Z">
+          <w:tblPrExChange w:id="65" w:author="Greg Landry" w:date="2017-02-27T11:13:00Z">
             <w:tblPrEx>
               <w:tblW w:w="5049" w:type="pct"/>
               <w:tblLayout w:type="fixed"/>
@@ -2887,7 +2923,7 @@
               <w:top w:val="single" w:sz="2" w:space="0" w:color="auto"/>
               <w:bottom w:val="single" w:sz="4" w:space="0" w:color="auto"/>
             </w:tcBorders>
-            <w:tcPrChange w:id="59" w:author="Greg Landry" w:date="2017-02-27T11:13:00Z">
+            <w:tcPrChange w:id="66" w:author="Greg Landry" w:date="2017-02-27T11:13:00Z">
               <w:tcPr>
                 <w:tcW w:w="553" w:type="dxa"/>
                 <w:tcBorders>
@@ -2903,7 +2939,7 @@
                 <w:sz w:val="16"/>
               </w:rPr>
             </w:pPr>
-            <w:del w:id="60" w:author="Greg Landry" w:date="2017-02-27T11:11:00Z">
+            <w:del w:id="67" w:author="Greg Landry" w:date="2017-02-27T11:11:00Z">
               <w:r>
                 <w:rPr>
                   <w:sz w:val="16"/>
@@ -2911,7 +2947,7 @@
                 <w:delText>1</w:delText>
               </w:r>
             </w:del>
-            <w:ins w:id="61" w:author="Greg Landry" w:date="2017-02-27T11:11:00Z">
+            <w:ins w:id="68" w:author="Greg Landry" w:date="2017-02-27T11:11:00Z">
               <w:r>
                 <w:rPr>
                   <w:sz w:val="16"/>
@@ -2928,7 +2964,7 @@
               <w:top w:val="single" w:sz="2" w:space="0" w:color="auto"/>
               <w:bottom w:val="single" w:sz="4" w:space="0" w:color="auto"/>
             </w:tcBorders>
-            <w:tcPrChange w:id="62" w:author="Greg Landry" w:date="2017-02-27T11:13:00Z">
+            <w:tcPrChange w:id="69" w:author="Greg Landry" w:date="2017-02-27T11:13:00Z">
               <w:tcPr>
                 <w:tcW w:w="1183" w:type="dxa"/>
                 <w:tcBorders>
@@ -2944,7 +2980,7 @@
                 <w:sz w:val="16"/>
               </w:rPr>
             </w:pPr>
-            <w:ins w:id="63" w:author="Greg Landry" w:date="2017-02-27T11:13:00Z">
+            <w:ins w:id="70" w:author="Greg Landry" w:date="2017-02-27T11:13:00Z">
               <w:r>
                 <w:rPr>
                   <w:sz w:val="16"/>
@@ -2952,7 +2988,7 @@
                 <w:t>8</w:t>
               </w:r>
             </w:ins>
-            <w:del w:id="64" w:author="Greg Landry" w:date="2017-02-27T11:13:00Z">
+            <w:del w:id="71" w:author="Greg Landry" w:date="2017-02-27T11:13:00Z">
               <w:r>
                 <w:rPr>
                   <w:sz w:val="16"/>
@@ -2966,7 +3002,7 @@
               </w:rPr>
               <w:t>:</w:t>
             </w:r>
-            <w:ins w:id="65" w:author="Greg Landry" w:date="2017-02-27T11:13:00Z">
+            <w:ins w:id="72" w:author="Greg Landry" w:date="2017-02-27T11:13:00Z">
               <w:r>
                 <w:rPr>
                   <w:sz w:val="16"/>
@@ -2974,7 +3010,7 @@
                 <w:t>3</w:t>
               </w:r>
             </w:ins>
-            <w:del w:id="66" w:author="Greg Landry" w:date="2017-02-27T11:13:00Z">
+            <w:del w:id="73" w:author="Greg Landry" w:date="2017-02-27T11:13:00Z">
               <w:r>
                 <w:rPr>
                   <w:sz w:val="16"/>
@@ -2988,7 +3024,7 @@
               </w:rPr>
               <w:t xml:space="preserve">0 – </w:t>
             </w:r>
-            <w:ins w:id="67" w:author="Greg Landry" w:date="2017-02-27T11:13:00Z">
+            <w:ins w:id="74" w:author="Greg Landry" w:date="2017-02-27T11:13:00Z">
               <w:r>
                 <w:rPr>
                   <w:sz w:val="16"/>
@@ -2996,7 +3032,7 @@
                 <w:t>10</w:t>
               </w:r>
             </w:ins>
-            <w:del w:id="68" w:author="Greg Landry" w:date="2017-02-27T11:13:00Z">
+            <w:del w:id="75" w:author="Greg Landry" w:date="2017-02-27T11:13:00Z">
               <w:r>
                 <w:rPr>
                   <w:sz w:val="16"/>
@@ -3010,7 +3046,7 @@
               </w:rPr>
               <w:t>:</w:t>
             </w:r>
-            <w:ins w:id="69" w:author="Greg Landry" w:date="2017-02-27T11:13:00Z">
+            <w:ins w:id="76" w:author="Greg Landry" w:date="2017-02-27T11:13:00Z">
               <w:r>
                 <w:rPr>
                   <w:sz w:val="16"/>
@@ -3018,7 +3054,7 @@
                 <w:t>00</w:t>
               </w:r>
             </w:ins>
-            <w:del w:id="70" w:author="Greg Landry" w:date="2017-02-27T11:13:00Z">
+            <w:del w:id="77" w:author="Greg Landry" w:date="2017-02-27T11:13:00Z">
               <w:r>
                 <w:rPr>
                   <w:sz w:val="16"/>
@@ -3035,7 +3071,7 @@
               <w:top w:val="single" w:sz="2" w:space="0" w:color="auto"/>
               <w:bottom w:val="single" w:sz="4" w:space="0" w:color="auto"/>
             </w:tcBorders>
-            <w:tcPrChange w:id="71" w:author="Greg Landry" w:date="2017-02-27T11:13:00Z">
+            <w:tcPrChange w:id="78" w:author="Greg Landry" w:date="2017-02-27T11:13:00Z">
               <w:tcPr>
                 <w:tcW w:w="885" w:type="dxa"/>
                 <w:tcBorders>
@@ -3067,7 +3103,7 @@
               <w:top w:val="single" w:sz="2" w:space="0" w:color="auto"/>
               <w:bottom w:val="single" w:sz="4" w:space="0" w:color="auto"/>
             </w:tcBorders>
-            <w:tcPrChange w:id="72" w:author="Greg Landry" w:date="2017-02-27T11:13:00Z">
+            <w:tcPrChange w:id="79" w:author="Greg Landry" w:date="2017-02-27T11:13:00Z">
               <w:tcPr>
                 <w:tcW w:w="1363" w:type="dxa"/>
                 <w:vMerge/>
@@ -3092,7 +3128,7 @@
               <w:top w:val="single" w:sz="2" w:space="0" w:color="auto"/>
               <w:bottom w:val="single" w:sz="4" w:space="0" w:color="auto"/>
             </w:tcBorders>
-            <w:tcPrChange w:id="73" w:author="Greg Landry" w:date="2017-02-27T11:13:00Z">
+            <w:tcPrChange w:id="80" w:author="Greg Landry" w:date="2017-02-27T11:13:00Z">
               <w:tcPr>
                 <w:tcW w:w="1109" w:type="dxa"/>
                 <w:tcBorders>
@@ -3123,7 +3159,7 @@
               <w:top w:val="single" w:sz="2" w:space="0" w:color="auto"/>
               <w:bottom w:val="single" w:sz="4" w:space="0" w:color="auto"/>
             </w:tcBorders>
-            <w:tcPrChange w:id="74" w:author="Greg Landry" w:date="2017-02-27T11:13:00Z">
+            <w:tcPrChange w:id="81" w:author="Greg Landry" w:date="2017-02-27T11:13:00Z">
               <w:tcPr>
                 <w:tcW w:w="4349" w:type="dxa"/>
                 <w:vMerge/>
@@ -3179,7 +3215,7 @@
                 <w:sz w:val="16"/>
               </w:rPr>
             </w:pPr>
-            <w:ins w:id="75" w:author="Greg Landry" w:date="2017-02-27T11:14:00Z">
+            <w:ins w:id="82" w:author="Greg Landry" w:date="2017-02-27T11:14:00Z">
               <w:r>
                 <w:rPr>
                   <w:sz w:val="16"/>
@@ -3187,7 +3223,7 @@
                 <w:t>10</w:t>
               </w:r>
             </w:ins>
-            <w:del w:id="76" w:author="Greg Landry" w:date="2017-02-27T11:14:00Z">
+            <w:del w:id="83" w:author="Greg Landry" w:date="2017-02-27T11:14:00Z">
               <w:r>
                 <w:rPr>
                   <w:sz w:val="16"/>
@@ -3201,7 +3237,7 @@
               </w:rPr>
               <w:t xml:space="preserve">:00 – </w:t>
             </w:r>
-            <w:ins w:id="77" w:author="Greg Landry" w:date="2017-02-27T11:14:00Z">
+            <w:ins w:id="84" w:author="Greg Landry" w:date="2017-02-27T11:14:00Z">
               <w:r>
                 <w:rPr>
                   <w:sz w:val="16"/>
@@ -3209,7 +3245,7 @@
                 <w:t>10</w:t>
               </w:r>
             </w:ins>
-            <w:del w:id="78" w:author="Greg Landry" w:date="2017-02-27T11:14:00Z">
+            <w:del w:id="85" w:author="Greg Landry" w:date="2017-02-27T11:14:00Z">
               <w:r>
                 <w:rPr>
                   <w:sz w:val="16"/>
@@ -3448,7 +3484,7 @@
                 <w:sz w:val="16"/>
               </w:rPr>
             </w:pPr>
-            <w:ins w:id="79" w:author="Greg Landry" w:date="2017-02-27T11:14:00Z">
+            <w:ins w:id="86" w:author="Greg Landry" w:date="2017-02-27T11:14:00Z">
               <w:r>
                 <w:rPr>
                   <w:sz w:val="16"/>
@@ -3456,7 +3492,7 @@
                 <w:t>10</w:t>
               </w:r>
             </w:ins>
-            <w:del w:id="80" w:author="Greg Landry" w:date="2017-02-27T11:14:00Z">
+            <w:del w:id="87" w:author="Greg Landry" w:date="2017-02-27T11:14:00Z">
               <w:r>
                 <w:rPr>
                   <w:sz w:val="16"/>
@@ -3470,7 +3506,7 @@
               </w:rPr>
               <w:t xml:space="preserve">:30 – </w:t>
             </w:r>
-            <w:del w:id="81" w:author="Greg Landry" w:date="2017-02-27T11:14:00Z">
+            <w:del w:id="88" w:author="Greg Landry" w:date="2017-02-27T11:14:00Z">
               <w:r>
                 <w:rPr>
                   <w:sz w:val="16"/>
@@ -3581,7 +3617,7 @@
                 <w:sz w:val="16"/>
               </w:rPr>
             </w:pPr>
-            <w:del w:id="82" w:author="Greg Landry" w:date="2017-02-27T11:14:00Z">
+            <w:del w:id="89" w:author="Greg Landry" w:date="2017-02-27T11:14:00Z">
               <w:r>
                 <w:rPr>
                   <w:sz w:val="16"/>
@@ -3595,7 +3631,7 @@
               </w:rPr>
               <w:t xml:space="preserve">1:30 – </w:t>
             </w:r>
-            <w:del w:id="83" w:author="Greg Landry" w:date="2017-02-27T11:14:00Z">
+            <w:del w:id="90" w:author="Greg Landry" w:date="2017-02-27T11:14:00Z">
               <w:r>
                 <w:rPr>
                   <w:sz w:val="16"/>
@@ -3682,14 +3718,22 @@
               <w:rPr>
                 <w:sz w:val="16"/>
               </w:rPr>
-              <w:t>Class project.</w:t>
-            </w:r>
+              <w:t>Class project</w:t>
+            </w:r>
+            <w:del w:id="91" w:author="Greg Landry" w:date="2017-03-01T09:50:00Z">
+              <w:r>
+                <w:rPr>
+                  <w:sz w:val="16"/>
+                </w:rPr>
+                <w:delText>.</w:delText>
+              </w:r>
+            </w:del>
           </w:p>
         </w:tc>
       </w:tr>
       <w:tr>
         <w:trPr>
-          <w:ins w:id="84" w:author="Greg Landry" w:date="2017-02-27T11:18:00Z"/>
+          <w:ins w:id="92" w:author="Greg Landry" w:date="2017-02-27T11:18:00Z"/>
         </w:trPr>
         <w:tc>
           <w:tcPr>
@@ -3699,11 +3743,11 @@
             <w:pPr>
               <w:jc w:val="center"/>
               <w:rPr>
-                <w:ins w:id="85" w:author="Greg Landry" w:date="2017-02-27T11:18:00Z"/>
-                <w:sz w:val="16"/>
-              </w:rPr>
-            </w:pPr>
-            <w:ins w:id="86" w:author="Greg Landry" w:date="2017-02-27T11:19:00Z">
+                <w:ins w:id="93" w:author="Greg Landry" w:date="2017-02-27T11:18:00Z"/>
+                <w:sz w:val="16"/>
+              </w:rPr>
+            </w:pPr>
+            <w:ins w:id="94" w:author="Greg Landry" w:date="2017-02-27T11:19:00Z">
               <w:r>
                 <w:rPr>
                   <w:sz w:val="16"/>
@@ -3721,28 +3765,16 @@
             <w:pPr>
               <w:jc w:val="center"/>
               <w:rPr>
-                <w:ins w:id="87" w:author="Greg Landry" w:date="2017-02-27T11:18:00Z"/>
-                <w:sz w:val="16"/>
-              </w:rPr>
-            </w:pPr>
-            <w:ins w:id="88" w:author="Greg Landry" w:date="2017-02-27T11:19:00Z">
-              <w:r>
-                <w:rPr>
-                  <w:sz w:val="16"/>
-                </w:rPr>
-                <w:t xml:space="preserve">2:00 – </w:t>
-              </w:r>
-              <w:r>
-                <w:rPr>
-                  <w:sz w:val="16"/>
-                </w:rPr>
-                <w:t>4:3</w:t>
-              </w:r>
-              <w:r>
-                <w:rPr>
-                  <w:sz w:val="16"/>
-                </w:rPr>
-                <w:t>0</w:t>
+                <w:ins w:id="95" w:author="Greg Landry" w:date="2017-02-27T11:18:00Z"/>
+                <w:sz w:val="16"/>
+              </w:rPr>
+            </w:pPr>
+            <w:ins w:id="96" w:author="Greg Landry" w:date="2017-02-27T11:19:00Z">
+              <w:r>
+                <w:rPr>
+                  <w:sz w:val="16"/>
+                </w:rPr>
+                <w:t>2:00 – 4:30</w:t>
               </w:r>
             </w:ins>
           </w:p>
@@ -3755,11 +3787,11 @@
             <w:pPr>
               <w:jc w:val="center"/>
               <w:rPr>
-                <w:ins w:id="89" w:author="Greg Landry" w:date="2017-02-27T11:18:00Z"/>
-                <w:sz w:val="16"/>
-              </w:rPr>
-            </w:pPr>
-            <w:ins w:id="90" w:author="Greg Landry" w:date="2017-02-27T11:19:00Z">
+                <w:ins w:id="97" w:author="Greg Landry" w:date="2017-02-27T11:18:00Z"/>
+                <w:sz w:val="16"/>
+              </w:rPr>
+            </w:pPr>
+            <w:ins w:id="98" w:author="Greg Landry" w:date="2017-02-27T11:19:00Z">
               <w:r>
                 <w:rPr>
                   <w:sz w:val="16"/>
@@ -3777,7 +3809,7 @@
           <w:p>
             <w:pPr>
               <w:rPr>
-                <w:ins w:id="91" w:author="Greg Landry" w:date="2017-02-27T11:18:00Z"/>
+                <w:ins w:id="99" w:author="Greg Landry" w:date="2017-02-27T11:18:00Z"/>
                 <w:sz w:val="16"/>
               </w:rPr>
             </w:pPr>
@@ -3790,11 +3822,11 @@
           <w:p>
             <w:pPr>
               <w:rPr>
-                <w:ins w:id="92" w:author="Greg Landry" w:date="2017-02-27T11:18:00Z"/>
-                <w:sz w:val="16"/>
-              </w:rPr>
-            </w:pPr>
-            <w:ins w:id="93" w:author="Greg Landry" w:date="2017-02-27T11:19:00Z">
+                <w:ins w:id="100" w:author="Greg Landry" w:date="2017-02-27T11:18:00Z"/>
+                <w:sz w:val="16"/>
+              </w:rPr>
+            </w:pPr>
+            <w:ins w:id="101" w:author="Greg Landry" w:date="2017-02-27T11:19:00Z">
               <w:r>
                 <w:rPr>
                   <w:sz w:val="16"/>
@@ -3812,7 +3844,7 @@
           <w:p>
             <w:pPr>
               <w:rPr>
-                <w:ins w:id="94" w:author="Greg Landry" w:date="2017-02-27T11:18:00Z"/>
+                <w:ins w:id="102" w:author="Greg Landry" w:date="2017-02-27T11:18:00Z"/>
                 <w:sz w:val="16"/>
               </w:rPr>
             </w:pPr>
@@ -3856,7 +3888,7 @@
                 <w:sz w:val="16"/>
               </w:rPr>
             </w:pPr>
-            <w:del w:id="95" w:author="Greg Landry" w:date="2017-02-27T11:14:00Z">
+            <w:del w:id="103" w:author="Greg Landry" w:date="2017-02-27T11:14:00Z">
               <w:r>
                 <w:rPr>
                   <w:sz w:val="16"/>
@@ -3864,7 +3896,7 @@
                 <w:delText>1</w:delText>
               </w:r>
             </w:del>
-            <w:ins w:id="96" w:author="Greg Landry" w:date="2017-02-27T11:19:00Z">
+            <w:ins w:id="104" w:author="Greg Landry" w:date="2017-02-27T11:19:00Z">
               <w:r>
                 <w:rPr>
                   <w:sz w:val="16"/>
@@ -3872,7 +3904,7 @@
                 <w:t>4</w:t>
               </w:r>
             </w:ins>
-            <w:del w:id="97" w:author="Greg Landry" w:date="2017-02-27T11:19:00Z">
+            <w:del w:id="105" w:author="Greg Landry" w:date="2017-02-27T11:19:00Z">
               <w:r>
                 <w:rPr>
                   <w:sz w:val="16"/>
@@ -3886,7 +3918,7 @@
               </w:rPr>
               <w:t>:</w:t>
             </w:r>
-            <w:ins w:id="98" w:author="Greg Landry" w:date="2017-02-27T11:19:00Z">
+            <w:ins w:id="106" w:author="Greg Landry" w:date="2017-02-27T11:19:00Z">
               <w:r>
                 <w:rPr>
                   <w:sz w:val="16"/>
@@ -3894,7 +3926,7 @@
                 <w:t>3</w:t>
               </w:r>
             </w:ins>
-            <w:del w:id="99" w:author="Greg Landry" w:date="2017-02-27T11:19:00Z">
+            <w:del w:id="107" w:author="Greg Landry" w:date="2017-02-27T11:19:00Z">
               <w:r>
                 <w:rPr>
                   <w:sz w:val="16"/>
@@ -3908,7 +3940,7 @@
               </w:rPr>
               <w:t xml:space="preserve">0 – </w:t>
             </w:r>
-            <w:ins w:id="100" w:author="Greg Landry" w:date="2017-02-27T11:14:00Z">
+            <w:ins w:id="108" w:author="Greg Landry" w:date="2017-02-27T11:14:00Z">
               <w:r>
                 <w:rPr>
                   <w:sz w:val="16"/>
@@ -3916,7 +3948,7 @@
                 <w:t>5</w:t>
               </w:r>
             </w:ins>
-            <w:del w:id="101" w:author="Greg Landry" w:date="2017-02-27T11:14:00Z">
+            <w:del w:id="109" w:author="Greg Landry" w:date="2017-02-27T11:14:00Z">
               <w:r>
                 <w:rPr>
                   <w:sz w:val="16"/>
@@ -3946,7 +3978,7 @@
                 <w:sz w:val="16"/>
               </w:rPr>
             </w:pPr>
-            <w:ins w:id="102" w:author="Greg Landry" w:date="2017-02-27T11:18:00Z">
+            <w:ins w:id="110" w:author="Greg Landry" w:date="2017-02-27T11:18:00Z">
               <w:r>
                 <w:rPr>
                   <w:sz w:val="16"/>
@@ -3954,7 +3986,7 @@
                 <w:t>0</w:t>
               </w:r>
             </w:ins>
-            <w:del w:id="103" w:author="Greg Landry" w:date="2017-02-27T11:14:00Z">
+            <w:del w:id="111" w:author="Greg Landry" w:date="2017-02-27T11:14:00Z">
               <w:r>
                 <w:rPr>
                   <w:sz w:val="16"/>
@@ -3968,7 +4000,7 @@
               </w:rPr>
               <w:t>:</w:t>
             </w:r>
-            <w:ins w:id="104" w:author="Greg Landry" w:date="2017-02-27T11:18:00Z">
+            <w:ins w:id="112" w:author="Greg Landry" w:date="2017-02-27T11:18:00Z">
               <w:r>
                 <w:rPr>
                   <w:sz w:val="16"/>
@@ -3976,7 +4008,7 @@
                 <w:t>3</w:t>
               </w:r>
             </w:ins>
-            <w:del w:id="105" w:author="Greg Landry" w:date="2017-02-27T11:18:00Z">
+            <w:del w:id="113" w:author="Greg Landry" w:date="2017-02-27T11:18:00Z">
               <w:r>
                 <w:rPr>
                   <w:sz w:val="16"/>
@@ -4005,7 +4037,7 @@
                 <w:sz w:val="16"/>
               </w:rPr>
             </w:pPr>
-            <w:ins w:id="106" w:author="Greg Landry" w:date="2017-02-27T11:19:00Z">
+            <w:ins w:id="114" w:author="Greg Landry" w:date="2017-02-27T11:19:00Z">
               <w:r>
                 <w:rPr>
                   <w:sz w:val="16"/>
@@ -4028,7 +4060,7 @@
                 <w:sz w:val="16"/>
               </w:rPr>
             </w:pPr>
-            <w:del w:id="107" w:author="Greg Landry" w:date="2017-02-27T11:19:00Z">
+            <w:del w:id="115" w:author="Greg Landry" w:date="2017-02-27T11:19:00Z">
               <w:r>
                 <w:rPr>
                   <w:sz w:val="16"/>
@@ -4036,7 +4068,7 @@
                 <w:delText>Lab</w:delText>
               </w:r>
             </w:del>
-            <w:ins w:id="108" w:author="Greg Landry" w:date="2017-02-27T11:19:00Z">
+            <w:ins w:id="116" w:author="Greg Landry" w:date="2017-02-27T11:19:00Z">
               <w:r>
                 <w:rPr>
                   <w:sz w:val="16"/>
@@ -4059,7 +4091,7 @@
                 <w:sz w:val="16"/>
               </w:rPr>
             </w:pPr>
-            <w:ins w:id="109" w:author="Greg Landry" w:date="2017-02-27T11:20:00Z">
+            <w:ins w:id="117" w:author="Greg Landry" w:date="2017-02-27T11:20:00Z">
               <w:r>
                 <w:rPr>
                   <w:sz w:val="16"/>
@@ -4067,7 +4099,7 @@
                 <w:t xml:space="preserve">Class </w:t>
               </w:r>
             </w:ins>
-            <w:ins w:id="110" w:author="Greg Landry" w:date="2017-02-27T11:19:00Z">
+            <w:ins w:id="118" w:author="Greg Landry" w:date="2017-02-27T11:19:00Z">
               <w:r>
                 <w:rPr>
                   <w:sz w:val="16"/>
@@ -4204,8 +4236,16 @@
               <w:rPr>
                 <w:sz w:val="16"/>
               </w:rPr>
-              <w:t>Details on the analog co-processor shield board.</w:t>
-            </w:r>
+              <w:t>Details on the analog co-processor shield board</w:t>
+            </w:r>
+            <w:del w:id="119" w:author="Greg Landry" w:date="2017-03-01T09:50:00Z">
+              <w:r>
+                <w:rPr>
+                  <w:sz w:val="16"/>
+                </w:rPr>
+                <w:delText>.</w:delText>
+              </w:r>
+            </w:del>
           </w:p>
         </w:tc>
       </w:tr>
@@ -4317,8 +4357,16 @@
               <w:rPr>
                 <w:sz w:val="16"/>
               </w:rPr>
-              <w:t>Glossary of terms.</w:t>
-            </w:r>
+              <w:t>Glossary of terms</w:t>
+            </w:r>
+            <w:del w:id="120" w:author="Greg Landry" w:date="2017-03-01T09:50:00Z">
+              <w:r>
+                <w:rPr>
+                  <w:sz w:val="16"/>
+                </w:rPr>
+                <w:delText>.</w:delText>
+              </w:r>
+            </w:del>
           </w:p>
         </w:tc>
       </w:tr>
@@ -4416,7 +4464,7 @@
                 <w:bCs/>
                 <w:noProof/>
               </w:rPr>
-              <w:t>1</w:t>
+              <w:t>2</w:t>
             </w:r>
             <w:r>
               <w:rPr>
@@ -7715,7 +7763,7 @@
   <w:style w:type="paragraph" w:default="1" w:styleId="Normal">
     <w:name w:val="Normal"/>
     <w:qFormat/>
-    <w:rsid w:val="009468F7"/>
+    <w:rsid w:val="000452B5"/>
   </w:style>
   <w:style w:type="paragraph" w:styleId="Heading1">
     <w:name w:val="heading 1"/>
@@ -7835,7 +7883,7 @@
     <w:uiPriority w:val="1"/>
     <w:semiHidden/>
     <w:unhideWhenUsed/>
-    <w:rsid w:val="009468F7"/>
+    <w:rsid w:val="000452B5"/>
   </w:style>
   <w:style w:type="table" w:default="1" w:styleId="TableNormal">
     <w:name w:val="Normal Table"/>
@@ -7857,7 +7905,7 @@
     <w:uiPriority w:val="99"/>
     <w:semiHidden/>
     <w:unhideWhenUsed/>
-    <w:rsid w:val="009468F7"/>
+    <w:rsid w:val="000452B5"/>
   </w:style>
   <w:style w:type="paragraph" w:styleId="ListParagraph">
     <w:name w:val="List Paragraph"/>
@@ -8634,7 +8682,7 @@
 </file>
 
 <file path=customXml/itemProps1.xml><?xml version="1.0" encoding="utf-8"?>
-<ds:datastoreItem xmlns:ds="http://schemas.openxmlformats.org/officeDocument/2006/customXml" ds:itemID="{0AA7412D-A74E-4C67-9BC6-479386FED665}">
+<ds:datastoreItem xmlns:ds="http://schemas.openxmlformats.org/officeDocument/2006/customXml" ds:itemID="{5ED12A95-F34D-4348-A8D5-74FB074798F0}">
   <ds:schemaRefs>
     <ds:schemaRef ds:uri="http://schemas.openxmlformats.org/officeDocument/2006/bibliography"/>
   </ds:schemaRefs>

</xml_diff>